<commit_message>
♻️ Refactor: change informations and the font to Ubuntu Sans
</commit_message>
<xml_diff>
--- a/files/templates/Currículo.docx
+++ b/files/templates/Currículo.docx
@@ -7,16 +7,16 @@
         <w:tabs>
           <w:tab w:val="right" w:leader="none" w:pos="9360"/>
         </w:tabs>
-        <w:spacing w:line="276" w:lineRule="auto"/>
-        <w:rPr>
-          <w:rFonts w:ascii="JetBrains Mono SemiBold" w:cs="JetBrains Mono SemiBold" w:eastAsia="JetBrains Mono SemiBold" w:hAnsi="JetBrains Mono SemiBold"/>
+        <w:spacing w:after="0" w:before="0" w:line="312" w:lineRule="auto"/>
+        <w:rPr>
+          <w:rFonts w:ascii="Ubuntu Sans SemiBold" w:cs="Ubuntu Sans SemiBold" w:eastAsia="Ubuntu Sans SemiBold" w:hAnsi="Ubuntu Sans SemiBold"/>
           <w:sz w:val="24"/>
           <w:szCs w:val="24"/>
         </w:rPr>
       </w:pPr>
       <w:r>
         <w:rPr>
-          <w:rFonts w:ascii="JetBrains Mono SemiBold" w:cs="JetBrains Mono SemiBold" w:eastAsia="JetBrains Mono SemiBold" w:hAnsi="JetBrains Mono SemiBold"/>
+          <w:rFonts w:ascii="Ubuntu Sans SemiBold" w:cs="Ubuntu Sans SemiBold" w:eastAsia="Ubuntu Sans SemiBold" w:hAnsi="Ubuntu Sans SemiBold"/>
           <w:sz w:val="24"/>
           <w:szCs w:val="24"/>
           <w:rtl w:val="0"/>
@@ -25,7 +25,7 @@
       </w:r>
       <w:r>
         <w:rPr>
-          <w:rFonts w:ascii="JetBrains Mono SemiBold" w:cs="JetBrains Mono SemiBold" w:eastAsia="JetBrains Mono SemiBold" w:hAnsi="JetBrains Mono SemiBold"/>
+          <w:rFonts w:ascii="Ubuntu Sans SemiBold" w:cs="Ubuntu Sans SemiBold" w:eastAsia="Ubuntu Sans SemiBold" w:hAnsi="Ubuntu Sans SemiBold"/>
           <w:sz w:val="24"/>
           <w:szCs w:val="24"/>
           <w:rtl w:val="0"/>
@@ -38,9 +38,9 @@
         <w:tabs>
           <w:tab w:val="right" w:leader="none" w:pos="9360"/>
         </w:tabs>
-        <w:spacing w:line="276" w:lineRule="auto"/>
-        <w:rPr>
-          <w:rFonts w:ascii="JetBrains Mono Medium" w:cs="JetBrains Mono Medium" w:eastAsia="JetBrains Mono Medium" w:hAnsi="JetBrains Mono Medium"/>
+        <w:spacing w:after="0" w:before="0" w:line="312" w:lineRule="auto"/>
+        <w:rPr>
+          <w:rFonts w:ascii="Ubuntu Sans Medium" w:cs="Ubuntu Sans Medium" w:eastAsia="Ubuntu Sans Medium" w:hAnsi="Ubuntu Sans Medium"/>
           <w:sz w:val="16"/>
           <w:szCs w:val="16"/>
         </w:rPr>
@@ -48,7 +48,7 @@
       <w:hyperlink r:id="rId6">
         <w:r>
           <w:rPr>
-            <w:rFonts w:ascii="JetBrains Mono Medium" w:cs="JetBrains Mono Medium" w:eastAsia="JetBrains Mono Medium" w:hAnsi="JetBrains Mono Medium"/>
+            <w:rFonts w:ascii="Ubuntu Sans Medium" w:cs="Ubuntu Sans Medium" w:eastAsia="Ubuntu Sans Medium" w:hAnsi="Ubuntu Sans Medium"/>
             <w:sz w:val="16"/>
             <w:szCs w:val="16"/>
             <w:u w:val="single"/>
@@ -59,7 +59,7 @@
       </w:hyperlink>
       <w:r>
         <w:rPr>
-          <w:rFonts w:ascii="JetBrains Mono" w:cs="JetBrains Mono" w:eastAsia="JetBrains Mono" w:hAnsi="JetBrains Mono"/>
+          <w:rFonts w:ascii="Ubuntu Sans" w:cs="Ubuntu Sans" w:eastAsia="Ubuntu Sans" w:hAnsi="Ubuntu Sans"/>
           <w:b w:val="1"/>
           <w:sz w:val="16"/>
           <w:szCs w:val="16"/>
@@ -70,7 +70,7 @@
       <w:hyperlink r:id="rId7">
         <w:r>
           <w:rPr>
-            <w:rFonts w:ascii="JetBrains Mono Medium" w:cs="JetBrains Mono Medium" w:eastAsia="JetBrains Mono Medium" w:hAnsi="JetBrains Mono Medium"/>
+            <w:rFonts w:ascii="Ubuntu Sans Medium" w:cs="Ubuntu Sans Medium" w:eastAsia="Ubuntu Sans Medium" w:hAnsi="Ubuntu Sans Medium"/>
             <w:sz w:val="16"/>
             <w:szCs w:val="16"/>
             <w:u w:val="single"/>
@@ -81,7 +81,7 @@
       </w:hyperlink>
       <w:r>
         <w:rPr>
-          <w:rFonts w:ascii="JetBrains Mono" w:cs="JetBrains Mono" w:eastAsia="JetBrains Mono" w:hAnsi="JetBrains Mono"/>
+          <w:rFonts w:ascii="Ubuntu Sans" w:cs="Ubuntu Sans" w:eastAsia="Ubuntu Sans" w:hAnsi="Ubuntu Sans"/>
           <w:b w:val="1"/>
           <w:sz w:val="16"/>
           <w:szCs w:val="16"/>
@@ -92,7 +92,7 @@
       <w:hyperlink r:id="rId8">
         <w:r>
           <w:rPr>
-            <w:rFonts w:ascii="JetBrains Mono Medium" w:cs="JetBrains Mono Medium" w:eastAsia="JetBrains Mono Medium" w:hAnsi="JetBrains Mono Medium"/>
+            <w:rFonts w:ascii="Ubuntu Sans Medium" w:cs="Ubuntu Sans Medium" w:eastAsia="Ubuntu Sans Medium" w:hAnsi="Ubuntu Sans Medium"/>
             <w:sz w:val="16"/>
             <w:szCs w:val="16"/>
             <w:u w:val="single"/>
@@ -103,7 +103,7 @@
       </w:hyperlink>
       <w:r>
         <w:rPr>
-          <w:rFonts w:ascii="JetBrains Mono" w:cs="JetBrains Mono" w:eastAsia="JetBrains Mono" w:hAnsi="JetBrains Mono"/>
+          <w:rFonts w:ascii="Ubuntu Sans" w:cs="Ubuntu Sans" w:eastAsia="Ubuntu Sans" w:hAnsi="Ubuntu Sans"/>
           <w:b w:val="1"/>
           <w:sz w:val="16"/>
           <w:szCs w:val="16"/>
@@ -114,7 +114,7 @@
       <w:hyperlink r:id="rId9">
         <w:r>
           <w:rPr>
-            <w:rFonts w:ascii="JetBrains Mono Medium" w:cs="JetBrains Mono Medium" w:eastAsia="JetBrains Mono Medium" w:hAnsi="JetBrains Mono Medium"/>
+            <w:rFonts w:ascii="Ubuntu Sans Medium" w:cs="Ubuntu Sans Medium" w:eastAsia="Ubuntu Sans Medium" w:hAnsi="Ubuntu Sans Medium"/>
             <w:sz w:val="16"/>
             <w:szCs w:val="16"/>
             <w:u w:val="single"/>
@@ -134,16 +134,16 @@
         <w:tabs>
           <w:tab w:val="right" w:leader="none" w:pos="9360"/>
         </w:tabs>
-        <w:spacing w:line="276" w:lineRule="auto"/>
-        <w:rPr>
-          <w:rFonts w:ascii="JetBrains Mono" w:cs="JetBrains Mono" w:eastAsia="JetBrains Mono" w:hAnsi="JetBrains Mono"/>
-          <w:sz w:val="16"/>
-          <w:szCs w:val="16"/>
-        </w:rPr>
-      </w:pPr>
-      <w:r>
-        <w:rPr>
-          <w:rFonts w:ascii="JetBrains Mono" w:cs="JetBrains Mono" w:eastAsia="JetBrains Mono" w:hAnsi="JetBrains Mono"/>
+        <w:spacing w:after="0" w:before="0" w:line="312" w:lineRule="auto"/>
+        <w:rPr>
+          <w:rFonts w:ascii="Ubuntu Sans" w:cs="Ubuntu Sans" w:eastAsia="Ubuntu Sans" w:hAnsi="Ubuntu Sans"/>
+          <w:sz w:val="16"/>
+          <w:szCs w:val="16"/>
+        </w:rPr>
+      </w:pPr>
+      <w:r>
+        <w:rPr>
+          <w:rFonts w:ascii="Ubuntu Sans" w:cs="Ubuntu Sans" w:eastAsia="Ubuntu Sans" w:hAnsi="Ubuntu Sans"/>
           <w:sz w:val="16"/>
           <w:szCs w:val="16"/>
           <w:rtl w:val="0"/>
@@ -156,86 +156,122 @@
         <w:tabs>
           <w:tab w:val="right" w:leader="none" w:pos="9360"/>
         </w:tabs>
-        <w:spacing w:line="276" w:lineRule="auto"/>
-        <w:rPr>
-          <w:rFonts w:ascii="JetBrains Mono" w:cs="JetBrains Mono" w:eastAsia="JetBrains Mono" w:hAnsi="JetBrains Mono"/>
-          <w:sz w:val="16"/>
-          <w:szCs w:val="16"/>
-        </w:rPr>
-      </w:pPr>
-      <w:r>
-        <w:rPr>
-          <w:rFonts w:ascii="JetBrains Mono SemiBold" w:cs="JetBrains Mono SemiBold" w:eastAsia="JetBrains Mono SemiBold" w:hAnsi="JetBrains Mono SemiBold"/>
-          <w:sz w:val="16"/>
-          <w:szCs w:val="16"/>
-          <w:rtl w:val="0"/>
-        </w:rPr>
-        <w:t xml:space="preserve">Desenvolvedor</w:t>
-      </w:r>
-      <w:r>
-        <w:rPr>
-          <w:rFonts w:ascii="JetBrains Mono" w:cs="JetBrains Mono" w:eastAsia="JetBrains Mono" w:hAnsi="JetBrains Mono"/>
-          <w:sz w:val="16"/>
-          <w:szCs w:val="16"/>
-          <w:rtl w:val="0"/>
-        </w:rPr>
-        <w:t xml:space="preserve"> </w:t>
-      </w:r>
-      <w:r>
-        <w:rPr>
-          <w:rFonts w:ascii="JetBrains Mono SemiBold" w:cs="JetBrains Mono SemiBold" w:eastAsia="JetBrains Mono SemiBold" w:hAnsi="JetBrains Mono SemiBold"/>
-          <w:sz w:val="16"/>
-          <w:szCs w:val="16"/>
-          <w:rtl w:val="0"/>
-        </w:rPr>
-        <w:t xml:space="preserve">Fullstac</w:t>
-      </w:r>
-      <w:r>
-        <w:rPr>
-          <w:rFonts w:ascii="JetBrains Mono SemiBold" w:cs="JetBrains Mono SemiBold" w:eastAsia="JetBrains Mono SemiBold" w:hAnsi="JetBrains Mono SemiBold"/>
-          <w:sz w:val="16"/>
-          <w:szCs w:val="16"/>
-          <w:rtl w:val="0"/>
-        </w:rPr>
-        <w:t xml:space="preserve">k</w:t>
-      </w:r>
-      <w:r>
-        <w:rPr>
-          <w:rFonts w:ascii="JetBrains Mono" w:cs="JetBrains Mono" w:eastAsia="JetBrains Mono" w:hAnsi="JetBrains Mono"/>
-          <w:sz w:val="16"/>
-          <w:szCs w:val="16"/>
-          <w:rtl w:val="0"/>
-        </w:rPr>
-        <w:t xml:space="preserve">, com 2 anos de experiência profissional, e </w:t>
-      </w:r>
-      <w:r>
-        <w:rPr>
-          <w:rFonts w:ascii="JetBrains Mono" w:cs="JetBrains Mono" w:eastAsia="JetBrains Mono" w:hAnsi="JetBrains Mono"/>
-          <w:i w:val="1"/>
-          <w:sz w:val="16"/>
-          <w:szCs w:val="16"/>
-          <w:rtl w:val="0"/>
-        </w:rPr>
-        <w:t xml:space="preserve">paixão por elevar a experiência da pessoa desenvolvedora e usuária</w:t>
-      </w:r>
-      <w:r>
-        <w:rPr>
-          <w:rFonts w:ascii="JetBrains Mono" w:cs="JetBrains Mono" w:eastAsia="JetBrains Mono" w:hAnsi="JetBrains Mono"/>
-          <w:sz w:val="16"/>
-          <w:szCs w:val="16"/>
-          <w:rtl w:val="0"/>
-        </w:rPr>
-        <w:t xml:space="preserve">.</w:t>
-      </w:r>
-    </w:p>
-    <w:p>
-      <w:pPr>
-        <w:tabs>
-          <w:tab w:val="right" w:leader="none" w:pos="9360"/>
-        </w:tabs>
-        <w:spacing w:line="276" w:lineRule="auto"/>
-        <w:rPr>
-          <w:rFonts w:ascii="JetBrains Mono" w:cs="JetBrains Mono" w:eastAsia="JetBrains Mono" w:hAnsi="JetBrains Mono"/>
+        <w:spacing w:after="0" w:before="0" w:line="312" w:lineRule="auto"/>
+        <w:rPr>
+          <w:rFonts w:ascii="Ubuntu Sans" w:cs="Ubuntu Sans" w:eastAsia="Ubuntu Sans" w:hAnsi="Ubuntu Sans"/>
+          <w:sz w:val="16"/>
+          <w:szCs w:val="16"/>
+        </w:rPr>
+      </w:pPr>
+      <w:r>
+        <w:rPr>
+          <w:rFonts w:ascii="Ubuntu Sans" w:cs="Ubuntu Sans" w:eastAsia="Ubuntu Sans" w:hAnsi="Ubuntu Sans"/>
+          <w:b w:val="1"/>
+          <w:sz w:val="16"/>
+          <w:szCs w:val="16"/>
+          <w:rtl w:val="0"/>
+        </w:rPr>
+        <w:t xml:space="preserve">Desenvolvedor Full Stack</w:t>
+      </w:r>
+      <w:r>
+        <w:rPr>
+          <w:rFonts w:ascii="Ubuntu Sans" w:cs="Ubuntu Sans" w:eastAsia="Ubuntu Sans" w:hAnsi="Ubuntu Sans"/>
+          <w:sz w:val="16"/>
+          <w:szCs w:val="16"/>
+          <w:rtl w:val="0"/>
+        </w:rPr>
+        <w:t xml:space="preserve"> com </w:t>
+      </w:r>
+      <w:r>
+        <w:rPr>
+          <w:rFonts w:ascii="Ubuntu Sans" w:cs="Ubuntu Sans" w:eastAsia="Ubuntu Sans" w:hAnsi="Ubuntu Sans"/>
+          <w:b w:val="1"/>
+          <w:sz w:val="16"/>
+          <w:szCs w:val="16"/>
+          <w:rtl w:val="0"/>
+        </w:rPr>
+        <w:t xml:space="preserve">quase 2 anos de experiência profissional</w:t>
+      </w:r>
+      <w:r>
+        <w:rPr>
+          <w:rFonts w:ascii="Ubuntu Sans" w:cs="Ubuntu Sans" w:eastAsia="Ubuntu Sans" w:hAnsi="Ubuntu Sans"/>
+          <w:sz w:val="16"/>
+          <w:szCs w:val="16"/>
+          <w:rtl w:val="0"/>
+        </w:rPr>
+        <w:t xml:space="preserve"> na criação e otimização de aplicações web. Possuo forte paixão por criar </w:t>
+      </w:r>
+      <w:r>
+        <w:rPr>
+          <w:rFonts w:ascii="Ubuntu Sans" w:cs="Ubuntu Sans" w:eastAsia="Ubuntu Sans" w:hAnsi="Ubuntu Sans"/>
+          <w:b w:val="1"/>
+          <w:sz w:val="16"/>
+          <w:szCs w:val="16"/>
+          <w:rtl w:val="0"/>
+        </w:rPr>
+        <w:t xml:space="preserve">interfaces intuitivas</w:t>
+      </w:r>
+      <w:r>
+        <w:rPr>
+          <w:rFonts w:ascii="Ubuntu Sans" w:cs="Ubuntu Sans" w:eastAsia="Ubuntu Sans" w:hAnsi="Ubuntu Sans"/>
+          <w:sz w:val="16"/>
+          <w:szCs w:val="16"/>
+          <w:rtl w:val="0"/>
+        </w:rPr>
+        <w:t xml:space="preserve">, </w:t>
+      </w:r>
+      <w:r>
+        <w:rPr>
+          <w:rFonts w:ascii="Ubuntu Sans" w:cs="Ubuntu Sans" w:eastAsia="Ubuntu Sans" w:hAnsi="Ubuntu Sans"/>
+          <w:b w:val="1"/>
+          <w:sz w:val="16"/>
+          <w:szCs w:val="16"/>
+          <w:rtl w:val="0"/>
+        </w:rPr>
+        <w:t xml:space="preserve">código limpo</w:t>
+      </w:r>
+      <w:r>
+        <w:rPr>
+          <w:rFonts w:ascii="Ubuntu Sans" w:cs="Ubuntu Sans" w:eastAsia="Ubuntu Sans" w:hAnsi="Ubuntu Sans"/>
+          <w:sz w:val="16"/>
+          <w:szCs w:val="16"/>
+          <w:rtl w:val="0"/>
+        </w:rPr>
+        <w:t xml:space="preserve"> e </w:t>
+      </w:r>
+      <w:r>
+        <w:rPr>
+          <w:rFonts w:ascii="Ubuntu Sans" w:cs="Ubuntu Sans" w:eastAsia="Ubuntu Sans" w:hAnsi="Ubuntu Sans"/>
+          <w:b w:val="1"/>
+          <w:sz w:val="16"/>
+          <w:szCs w:val="16"/>
+          <w:rtl w:val="0"/>
+        </w:rPr>
+        <w:t xml:space="preserve">sustentável </w:t>
+      </w:r>
+      <w:r>
+        <w:rPr>
+          <w:rFonts w:ascii="Ubuntu Sans" w:cs="Ubuntu Sans" w:eastAsia="Ubuntu Sans" w:hAnsi="Ubuntu Sans"/>
+          <w:sz w:val="16"/>
+          <w:szCs w:val="16"/>
+          <w:rtl w:val="0"/>
+        </w:rPr>
+        <w:t xml:space="preserve">para empoderar pessoas usuárias e desenvolvedoras.</w:t>
+      </w:r>
+      <w:r>
+        <w:rPr>
+          <w:rtl w:val="0"/>
+        </w:rPr>
+      </w:r>
+    </w:p>
+    <w:p>
+      <w:pPr>
+        <w:tabs>
+          <w:tab w:val="right" w:leader="none" w:pos="9360"/>
+        </w:tabs>
+        <w:spacing w:after="0" w:before="0" w:line="312" w:lineRule="auto"/>
+        <w:rPr>
+          <w:rFonts w:ascii="Ubuntu Sans" w:cs="Ubuntu Sans" w:eastAsia="Ubuntu Sans" w:hAnsi="Ubuntu Sans"/>
           <w:sz w:val="16"/>
           <w:szCs w:val="16"/>
         </w:rPr>
@@ -256,9 +292,9 @@
         <w:tabs>
           <w:tab w:val="right" w:leader="none" w:pos="9360"/>
         </w:tabs>
-        <w:spacing w:line="276" w:lineRule="auto"/>
-        <w:rPr>
-          <w:rFonts w:ascii="JetBrains Mono" w:cs="JetBrains Mono" w:eastAsia="JetBrains Mono" w:hAnsi="JetBrains Mono"/>
+        <w:spacing w:after="0" w:before="0" w:line="312" w:lineRule="auto"/>
+        <w:rPr>
+          <w:rFonts w:ascii="Ubuntu Sans" w:cs="Ubuntu Sans" w:eastAsia="Ubuntu Sans" w:hAnsi="Ubuntu Sans"/>
           <w:b w:val="1"/>
           <w:sz w:val="20"/>
           <w:szCs w:val="20"/>
@@ -266,7 +302,7 @@
       </w:pPr>
       <w:r>
         <w:rPr>
-          <w:rFonts w:ascii="JetBrains Mono" w:cs="JetBrains Mono" w:eastAsia="JetBrains Mono" w:hAnsi="JetBrains Mono"/>
+          <w:rFonts w:ascii="Ubuntu Sans" w:cs="Ubuntu Sans" w:eastAsia="Ubuntu Sans" w:hAnsi="Ubuntu Sans"/>
           <w:b w:val="1"/>
           <w:sz w:val="20"/>
           <w:szCs w:val="20"/>
@@ -280,16 +316,16 @@
         <w:tabs>
           <w:tab w:val="right" w:leader="none" w:pos="9360"/>
         </w:tabs>
-        <w:spacing w:line="276" w:lineRule="auto"/>
-        <w:rPr>
-          <w:rFonts w:ascii="JetBrains Mono" w:cs="JetBrains Mono" w:eastAsia="JetBrains Mono" w:hAnsi="JetBrains Mono"/>
-          <w:sz w:val="16"/>
-          <w:szCs w:val="16"/>
-        </w:rPr>
-      </w:pPr>
-      <w:r>
-        <w:rPr>
-          <w:rFonts w:ascii="JetBrains Mono" w:cs="JetBrains Mono" w:eastAsia="JetBrains Mono" w:hAnsi="JetBrains Mono"/>
+        <w:spacing w:after="0" w:before="0" w:line="312" w:lineRule="auto"/>
+        <w:rPr>
+          <w:rFonts w:ascii="Ubuntu Sans" w:cs="Ubuntu Sans" w:eastAsia="Ubuntu Sans" w:hAnsi="Ubuntu Sans"/>
+          <w:sz w:val="16"/>
+          <w:szCs w:val="16"/>
+        </w:rPr>
+      </w:pPr>
+      <w:r>
+        <w:rPr>
+          <w:rFonts w:ascii="Ubuntu Sans" w:cs="Ubuntu Sans" w:eastAsia="Ubuntu Sans" w:hAnsi="Ubuntu Sans"/>
           <w:sz w:val="16"/>
           <w:szCs w:val="16"/>
           <w:rtl w:val="0"/>
@@ -302,16 +338,16 @@
         <w:tabs>
           <w:tab w:val="right" w:leader="none" w:pos="9360"/>
         </w:tabs>
-        <w:spacing w:line="276" w:lineRule="auto"/>
-        <w:rPr>
-          <w:rFonts w:ascii="JetBrains Mono" w:cs="JetBrains Mono" w:eastAsia="JetBrains Mono" w:hAnsi="JetBrains Mono"/>
-          <w:sz w:val="16"/>
-          <w:szCs w:val="16"/>
-        </w:rPr>
-      </w:pPr>
-      <w:r>
-        <w:rPr>
-          <w:rFonts w:ascii="JetBrains Mono" w:cs="JetBrains Mono" w:eastAsia="JetBrains Mono" w:hAnsi="JetBrains Mono"/>
+        <w:spacing w:after="0" w:before="0" w:line="312" w:lineRule="auto"/>
+        <w:rPr>
+          <w:rFonts w:ascii="Ubuntu Sans" w:cs="Ubuntu Sans" w:eastAsia="Ubuntu Sans" w:hAnsi="Ubuntu Sans"/>
+          <w:sz w:val="16"/>
+          <w:szCs w:val="16"/>
+        </w:rPr>
+      </w:pPr>
+      <w:r>
+        <w:rPr>
+          <w:rFonts w:ascii="Ubuntu Sans" w:cs="Ubuntu Sans" w:eastAsia="Ubuntu Sans" w:hAnsi="Ubuntu Sans"/>
           <w:b w:val="1"/>
           <w:sz w:val="18"/>
           <w:szCs w:val="18"/>
@@ -321,7 +357,7 @@
       </w:r>
       <w:r>
         <w:rPr>
-          <w:rFonts w:ascii="JetBrains Mono" w:cs="JetBrains Mono" w:eastAsia="JetBrains Mono" w:hAnsi="JetBrains Mono"/>
+          <w:rFonts w:ascii="Ubuntu Sans" w:cs="Ubuntu Sans" w:eastAsia="Ubuntu Sans" w:hAnsi="Ubuntu Sans"/>
           <w:sz w:val="16"/>
           <w:szCs w:val="16"/>
           <w:rtl w:val="0"/>
@@ -335,26 +371,26 @@
         <w:tabs>
           <w:tab w:val="right" w:leader="none" w:pos="9360"/>
         </w:tabs>
-        <w:spacing w:line="276" w:lineRule="auto"/>
-        <w:rPr>
-          <w:rFonts w:ascii="JetBrains Mono" w:cs="JetBrains Mono" w:eastAsia="JetBrains Mono" w:hAnsi="JetBrains Mono"/>
-          <w:sz w:val="16"/>
-          <w:szCs w:val="16"/>
-        </w:rPr>
-      </w:pPr>
-      <w:r>
-        <w:rPr>
-          <w:rFonts w:ascii="JetBrains Mono" w:cs="JetBrains Mono" w:eastAsia="JetBrains Mono" w:hAnsi="JetBrains Mono"/>
-          <w:b w:val="1"/>
-          <w:sz w:val="16"/>
-          <w:szCs w:val="16"/>
-          <w:rtl w:val="0"/>
-        </w:rPr>
-        <w:t xml:space="preserve">Associate Application Developer</w:t>
-      </w:r>
-      <w:r>
-        <w:rPr>
-          <w:rFonts w:ascii="JetBrains Mono" w:cs="JetBrains Mono" w:eastAsia="JetBrains Mono" w:hAnsi="JetBrains Mono"/>
+        <w:spacing w:after="0" w:before="0" w:line="312" w:lineRule="auto"/>
+        <w:rPr>
+          <w:rFonts w:ascii="Ubuntu Sans" w:cs="Ubuntu Sans" w:eastAsia="Ubuntu Sans" w:hAnsi="Ubuntu Sans"/>
+          <w:sz w:val="16"/>
+          <w:szCs w:val="16"/>
+        </w:rPr>
+      </w:pPr>
+      <w:r>
+        <w:rPr>
+          <w:rFonts w:ascii="Ubuntu Sans" w:cs="Ubuntu Sans" w:eastAsia="Ubuntu Sans" w:hAnsi="Ubuntu Sans"/>
+          <w:b w:val="1"/>
+          <w:sz w:val="16"/>
+          <w:szCs w:val="16"/>
+          <w:rtl w:val="0"/>
+        </w:rPr>
+        <w:t xml:space="preserve">Desenvolvedor Full Stack Jr.</w:t>
+      </w:r>
+      <w:r>
+        <w:rPr>
+          <w:rFonts w:ascii="Ubuntu Sans" w:cs="Ubuntu Sans" w:eastAsia="Ubuntu Sans" w:hAnsi="Ubuntu Sans"/>
           <w:sz w:val="16"/>
           <w:szCs w:val="16"/>
           <w:rtl w:val="0"/>
@@ -368,21 +404,22 @@
         <w:tabs>
           <w:tab w:val="right" w:leader="none" w:pos="9360"/>
         </w:tabs>
-        <w:spacing w:line="276" w:lineRule="auto"/>
-        <w:rPr>
-          <w:rFonts w:ascii="JetBrains Mono" w:cs="JetBrains Mono" w:eastAsia="JetBrains Mono" w:hAnsi="JetBrains Mono"/>
-          <w:sz w:val="16"/>
-          <w:szCs w:val="16"/>
-        </w:rPr>
-      </w:pPr>
-      <w:r>
-        <w:rPr>
-          <w:rFonts w:ascii="JetBrains Mono" w:cs="JetBrains Mono" w:eastAsia="JetBrains Mono" w:hAnsi="JetBrains Mono"/>
-          <w:sz w:val="16"/>
-          <w:szCs w:val="16"/>
-          <w:rtl w:val="0"/>
-        </w:rPr>
-        <w:t xml:space="preserve">Desenvolveu e sustentou APIs e dependências para o Itaú, o maior cliente financeiro.</w:t>
+        <w:spacing w:after="0" w:before="0" w:line="312" w:lineRule="auto"/>
+        <w:ind w:left="0" w:firstLine="0"/>
+        <w:rPr>
+          <w:rFonts w:ascii="Ubuntu Sans" w:cs="Ubuntu Sans" w:eastAsia="Ubuntu Sans" w:hAnsi="Ubuntu Sans"/>
+          <w:sz w:val="16"/>
+          <w:szCs w:val="16"/>
+        </w:rPr>
+      </w:pPr>
+      <w:r>
+        <w:rPr>
+          <w:rFonts w:ascii="Ubuntu Sans" w:cs="Ubuntu Sans" w:eastAsia="Ubuntu Sans" w:hAnsi="Ubuntu Sans"/>
+          <w:sz w:val="16"/>
+          <w:szCs w:val="16"/>
+          <w:rtl w:val="0"/>
+        </w:rPr>
+        <w:t xml:space="preserve">Manutenção e entrega de APIs e dependências críticas para o Itaú, o maior cliente financeiro brasileiro da IBM, assegurando operações fluidas e alta satisfação das pessoas usuárias.</w:t>
       </w:r>
     </w:p>
     <w:p>
@@ -394,20 +431,20 @@
         <w:tabs>
           <w:tab w:val="right" w:leader="none" w:pos="9360"/>
         </w:tabs>
-        <w:spacing w:line="276" w:lineRule="auto"/>
+        <w:spacing w:after="0" w:before="0" w:line="312" w:lineRule="auto"/>
         <w:ind w:left="720" w:hanging="360"/>
         <w:rPr>
-          <w:rFonts w:ascii="JetBrains Mono" w:cs="JetBrains Mono" w:eastAsia="JetBrains Mono" w:hAnsi="JetBrains Mono"/>
-        </w:rPr>
-      </w:pPr>
-      <w:r>
-        <w:rPr>
-          <w:rFonts w:ascii="JetBrains Mono" w:cs="JetBrains Mono" w:eastAsia="JetBrains Mono" w:hAnsi="JetBrains Mono"/>
-          <w:sz w:val="16"/>
-          <w:szCs w:val="16"/>
-          <w:rtl w:val="0"/>
-        </w:rPr>
-        <w:t xml:space="preserve">Otimizou o fluxo de trabalho e experiência do time de operações, e reduziu custos de infraestrutura migrando um serviço legado para uma aplicação nativa da nuvem.</w:t>
+          <w:rFonts w:ascii="Ubuntu Sans" w:cs="Ubuntu Sans" w:eastAsia="Ubuntu Sans" w:hAnsi="Ubuntu Sans"/>
+        </w:rPr>
+      </w:pPr>
+      <w:r>
+        <w:rPr>
+          <w:rFonts w:ascii="Ubuntu Sans" w:cs="Ubuntu Sans" w:eastAsia="Ubuntu Sans" w:hAnsi="Ubuntu Sans"/>
+          <w:sz w:val="16"/>
+          <w:szCs w:val="16"/>
+          <w:rtl w:val="0"/>
+        </w:rPr>
+        <w:t xml:space="preserve">Otimizou o fluxo de trabalho e a experiência do usuário da equipe de operações, migrando um serviço legado complexo para uma aplicação nativa em nuvem, gerando também economia de custos para o Itaú.</w:t>
       </w:r>
     </w:p>
     <w:p>
@@ -419,20 +456,39 @@
         <w:tabs>
           <w:tab w:val="right" w:leader="none" w:pos="9360"/>
         </w:tabs>
-        <w:spacing w:line="276" w:lineRule="auto"/>
+        <w:spacing w:after="0" w:before="0" w:line="312" w:lineRule="auto"/>
         <w:ind w:left="720" w:hanging="360"/>
         <w:rPr>
-          <w:rFonts w:ascii="JetBrains Mono" w:cs="JetBrains Mono" w:eastAsia="JetBrains Mono" w:hAnsi="JetBrains Mono"/>
-        </w:rPr>
-      </w:pPr>
-      <w:r>
-        <w:rPr>
-          <w:rFonts w:ascii="JetBrains Mono" w:cs="JetBrains Mono" w:eastAsia="JetBrains Mono" w:hAnsi="JetBrains Mono"/>
-          <w:sz w:val="16"/>
-          <w:szCs w:val="16"/>
-          <w:rtl w:val="0"/>
-        </w:rPr>
-        <w:t xml:space="preserve">Manteve a NPS consistentemente acima de 8, sendo o único desenvolvedor da IBM trabalhando no time do cliente.</w:t>
+          <w:rFonts w:ascii="Ubuntu Sans" w:cs="Ubuntu Sans" w:eastAsia="Ubuntu Sans" w:hAnsi="Ubuntu Sans"/>
+        </w:rPr>
+      </w:pPr>
+      <w:r>
+        <w:rPr>
+          <w:rFonts w:ascii="Ubuntu Sans" w:cs="Ubuntu Sans" w:eastAsia="Ubuntu Sans" w:hAnsi="Ubuntu Sans"/>
+          <w:sz w:val="16"/>
+          <w:szCs w:val="16"/>
+          <w:rtl w:val="0"/>
+        </w:rPr>
+        <w:t xml:space="preserve">Manteve consistentemente um </w:t>
+      </w:r>
+      <w:r>
+        <w:rPr>
+          <w:rFonts w:ascii="Ubuntu Sans" w:cs="Ubuntu Sans" w:eastAsia="Ubuntu Sans" w:hAnsi="Ubuntu Sans"/>
+          <w:b w:val="1"/>
+          <w:sz w:val="16"/>
+          <w:szCs w:val="16"/>
+          <w:rtl w:val="0"/>
+        </w:rPr>
+        <w:t xml:space="preserve">Net Promoter Score (NPS) acima de 8</w:t>
+      </w:r>
+      <w:r>
+        <w:rPr>
+          <w:rFonts w:ascii="Ubuntu Sans" w:cs="Ubuntu Sans" w:eastAsia="Ubuntu Sans" w:hAnsi="Ubuntu Sans"/>
+          <w:sz w:val="16"/>
+          <w:szCs w:val="16"/>
+          <w:rtl w:val="0"/>
+        </w:rPr>
+        <w:t xml:space="preserve">, demonstrando excelente satisfação do cliente, sendo o único desenvolvedor da IBM na equipe.</w:t>
       </w:r>
     </w:p>
     <w:p>
@@ -444,22 +500,22 @@
         <w:tabs>
           <w:tab w:val="right" w:leader="none" w:pos="9360"/>
         </w:tabs>
-        <w:spacing w:line="276" w:lineRule="auto"/>
+        <w:spacing w:after="0" w:before="0" w:line="312" w:lineRule="auto"/>
         <w:ind w:left="720" w:hanging="360"/>
-        <w:rPr/>
-      </w:pPr>
-      <w:r>
-        <w:rPr>
-          <w:rFonts w:ascii="JetBrains Mono" w:cs="JetBrains Mono" w:eastAsia="JetBrains Mono" w:hAnsi="JetBrains Mono"/>
-          <w:sz w:val="16"/>
-          <w:szCs w:val="16"/>
-          <w:rtl w:val="0"/>
-        </w:rPr>
-        <w:t xml:space="preserve">Tecnologias incluem </w:t>
-      </w:r>
-      <w:r>
-        <w:rPr>
-          <w:rFonts w:ascii="JetBrains Mono SemiBold" w:cs="JetBrains Mono SemiBold" w:eastAsia="JetBrains Mono SemiBold" w:hAnsi="JetBrains Mono SemiBold"/>
+      </w:pPr>
+      <w:r>
+        <w:rPr>
+          <w:rFonts w:ascii="Ubuntu Sans" w:cs="Ubuntu Sans" w:eastAsia="Ubuntu Sans" w:hAnsi="Ubuntu Sans"/>
+          <w:sz w:val="16"/>
+          <w:szCs w:val="16"/>
+          <w:rtl w:val="0"/>
+        </w:rPr>
+        <w:t xml:space="preserve">Expertise em </w:t>
+      </w:r>
+      <w:r>
+        <w:rPr>
+          <w:rFonts w:ascii="Ubuntu Sans" w:cs="Ubuntu Sans" w:eastAsia="Ubuntu Sans" w:hAnsi="Ubuntu Sans"/>
+          <w:b w:val="1"/>
           <w:sz w:val="16"/>
           <w:szCs w:val="16"/>
           <w:rtl w:val="0"/>
@@ -468,7 +524,7 @@
       </w:r>
       <w:r>
         <w:rPr>
-          <w:rFonts w:ascii="JetBrains Mono" w:cs="JetBrains Mono" w:eastAsia="JetBrains Mono" w:hAnsi="JetBrains Mono"/>
+          <w:rFonts w:ascii="Ubuntu Sans" w:cs="Ubuntu Sans" w:eastAsia="Ubuntu Sans" w:hAnsi="Ubuntu Sans"/>
           <w:sz w:val="16"/>
           <w:szCs w:val="16"/>
           <w:rtl w:val="0"/>
@@ -477,7 +533,8 @@
       </w:r>
       <w:r>
         <w:rPr>
-          <w:rFonts w:ascii="JetBrains Mono SemiBold" w:cs="JetBrains Mono SemiBold" w:eastAsia="JetBrains Mono SemiBold" w:hAnsi="JetBrains Mono SemiBold"/>
+          <w:rFonts w:ascii="Ubuntu Sans" w:cs="Ubuntu Sans" w:eastAsia="Ubuntu Sans" w:hAnsi="Ubuntu Sans"/>
+          <w:b w:val="1"/>
           <w:sz w:val="16"/>
           <w:szCs w:val="16"/>
           <w:rtl w:val="0"/>
@@ -486,7 +543,7 @@
       </w:r>
       <w:r>
         <w:rPr>
-          <w:rFonts w:ascii="JetBrains Mono" w:cs="JetBrains Mono" w:eastAsia="JetBrains Mono" w:hAnsi="JetBrains Mono"/>
+          <w:rFonts w:ascii="Ubuntu Sans" w:cs="Ubuntu Sans" w:eastAsia="Ubuntu Sans" w:hAnsi="Ubuntu Sans"/>
           <w:sz w:val="16"/>
           <w:szCs w:val="16"/>
           <w:rtl w:val="0"/>
@@ -495,7 +552,8 @@
       </w:r>
       <w:r>
         <w:rPr>
-          <w:rFonts w:ascii="JetBrains Mono SemiBold" w:cs="JetBrains Mono SemiBold" w:eastAsia="JetBrains Mono SemiBold" w:hAnsi="JetBrains Mono SemiBold"/>
+          <w:rFonts w:ascii="Ubuntu Sans" w:cs="Ubuntu Sans" w:eastAsia="Ubuntu Sans" w:hAnsi="Ubuntu Sans"/>
+          <w:b w:val="1"/>
           <w:sz w:val="16"/>
           <w:szCs w:val="16"/>
           <w:rtl w:val="0"/>
@@ -504,7 +562,7 @@
       </w:r>
       <w:r>
         <w:rPr>
-          <w:rFonts w:ascii="JetBrains Mono" w:cs="JetBrains Mono" w:eastAsia="JetBrains Mono" w:hAnsi="JetBrains Mono"/>
+          <w:rFonts w:ascii="Ubuntu Sans" w:cs="Ubuntu Sans" w:eastAsia="Ubuntu Sans" w:hAnsi="Ubuntu Sans"/>
           <w:sz w:val="16"/>
           <w:szCs w:val="16"/>
           <w:rtl w:val="0"/>
@@ -513,7 +571,8 @@
       </w:r>
       <w:r>
         <w:rPr>
-          <w:rFonts w:ascii="JetBrains Mono SemiBold" w:cs="JetBrains Mono SemiBold" w:eastAsia="JetBrains Mono SemiBold" w:hAnsi="JetBrains Mono SemiBold"/>
+          <w:rFonts w:ascii="Ubuntu Sans" w:cs="Ubuntu Sans" w:eastAsia="Ubuntu Sans" w:hAnsi="Ubuntu Sans"/>
+          <w:b w:val="1"/>
           <w:sz w:val="16"/>
           <w:szCs w:val="16"/>
           <w:rtl w:val="0"/>
@@ -522,7 +581,7 @@
       </w:r>
       <w:r>
         <w:rPr>
-          <w:rFonts w:ascii="JetBrains Mono" w:cs="JetBrains Mono" w:eastAsia="JetBrains Mono" w:hAnsi="JetBrains Mono"/>
+          <w:rFonts w:ascii="Ubuntu Sans" w:cs="Ubuntu Sans" w:eastAsia="Ubuntu Sans" w:hAnsi="Ubuntu Sans"/>
           <w:sz w:val="16"/>
           <w:szCs w:val="16"/>
           <w:rtl w:val="0"/>
@@ -531,7 +590,8 @@
       </w:r>
       <w:r>
         <w:rPr>
-          <w:rFonts w:ascii="JetBrains Mono SemiBold" w:cs="JetBrains Mono SemiBold" w:eastAsia="JetBrains Mono SemiBold" w:hAnsi="JetBrains Mono SemiBold"/>
+          <w:rFonts w:ascii="Ubuntu Sans" w:cs="Ubuntu Sans" w:eastAsia="Ubuntu Sans" w:hAnsi="Ubuntu Sans"/>
+          <w:b w:val="1"/>
           <w:sz w:val="16"/>
           <w:szCs w:val="16"/>
           <w:rtl w:val="0"/>
@@ -540,7 +600,7 @@
       </w:r>
       <w:r>
         <w:rPr>
-          <w:rFonts w:ascii="JetBrains Mono" w:cs="JetBrains Mono" w:eastAsia="JetBrains Mono" w:hAnsi="JetBrains Mono"/>
+          <w:rFonts w:ascii="Ubuntu Sans" w:cs="Ubuntu Sans" w:eastAsia="Ubuntu Sans" w:hAnsi="Ubuntu Sans"/>
           <w:sz w:val="16"/>
           <w:szCs w:val="16"/>
           <w:rtl w:val="0"/>
@@ -549,7 +609,8 @@
       </w:r>
       <w:r>
         <w:rPr>
-          <w:rFonts w:ascii="JetBrains Mono SemiBold" w:cs="JetBrains Mono SemiBold" w:eastAsia="JetBrains Mono SemiBold" w:hAnsi="JetBrains Mono SemiBold"/>
+          <w:rFonts w:ascii="Ubuntu Sans" w:cs="Ubuntu Sans" w:eastAsia="Ubuntu Sans" w:hAnsi="Ubuntu Sans"/>
+          <w:b w:val="1"/>
           <w:sz w:val="16"/>
           <w:szCs w:val="16"/>
           <w:rtl w:val="0"/>
@@ -558,7 +619,7 @@
       </w:r>
       <w:r>
         <w:rPr>
-          <w:rFonts w:ascii="JetBrains Mono" w:cs="JetBrains Mono" w:eastAsia="JetBrains Mono" w:hAnsi="JetBrains Mono"/>
+          <w:rFonts w:ascii="Ubuntu Sans" w:cs="Ubuntu Sans" w:eastAsia="Ubuntu Sans" w:hAnsi="Ubuntu Sans"/>
           <w:sz w:val="16"/>
           <w:szCs w:val="16"/>
           <w:rtl w:val="0"/>
@@ -567,7 +628,8 @@
       </w:r>
       <w:r>
         <w:rPr>
-          <w:rFonts w:ascii="JetBrains Mono SemiBold" w:cs="JetBrains Mono SemiBold" w:eastAsia="JetBrains Mono SemiBold" w:hAnsi="JetBrains Mono SemiBold"/>
+          <w:rFonts w:ascii="Ubuntu Sans" w:cs="Ubuntu Sans" w:eastAsia="Ubuntu Sans" w:hAnsi="Ubuntu Sans"/>
+          <w:b w:val="1"/>
           <w:sz w:val="16"/>
           <w:szCs w:val="16"/>
           <w:rtl w:val="0"/>
@@ -576,7 +638,7 @@
       </w:r>
       <w:r>
         <w:rPr>
-          <w:rFonts w:ascii="JetBrains Mono" w:cs="JetBrains Mono" w:eastAsia="JetBrains Mono" w:hAnsi="JetBrains Mono"/>
+          <w:rFonts w:ascii="Ubuntu Sans" w:cs="Ubuntu Sans" w:eastAsia="Ubuntu Sans" w:hAnsi="Ubuntu Sans"/>
           <w:sz w:val="16"/>
           <w:szCs w:val="16"/>
           <w:rtl w:val="0"/>
@@ -585,7 +647,8 @@
       </w:r>
       <w:r>
         <w:rPr>
-          <w:rFonts w:ascii="JetBrains Mono SemiBold" w:cs="JetBrains Mono SemiBold" w:eastAsia="JetBrains Mono SemiBold" w:hAnsi="JetBrains Mono SemiBold"/>
+          <w:rFonts w:ascii="Ubuntu Sans" w:cs="Ubuntu Sans" w:eastAsia="Ubuntu Sans" w:hAnsi="Ubuntu Sans"/>
+          <w:b w:val="1"/>
           <w:sz w:val="16"/>
           <w:szCs w:val="16"/>
           <w:rtl w:val="0"/>
@@ -594,7 +657,7 @@
       </w:r>
       <w:r>
         <w:rPr>
-          <w:rFonts w:ascii="JetBrains Mono" w:cs="JetBrains Mono" w:eastAsia="JetBrains Mono" w:hAnsi="JetBrains Mono"/>
+          <w:rFonts w:ascii="Ubuntu Sans" w:cs="Ubuntu Sans" w:eastAsia="Ubuntu Sans" w:hAnsi="Ubuntu Sans"/>
           <w:sz w:val="16"/>
           <w:szCs w:val="16"/>
           <w:rtl w:val="0"/>
@@ -603,25 +666,27 @@
       </w:r>
       <w:r>
         <w:rPr>
-          <w:rFonts w:ascii="JetBrains Mono SemiBold" w:cs="JetBrains Mono SemiBold" w:eastAsia="JetBrains Mono SemiBold" w:hAnsi="JetBrains Mono SemiBold"/>
-          <w:sz w:val="16"/>
-          <w:szCs w:val="16"/>
-          <w:rtl w:val="0"/>
-        </w:rPr>
-        <w:t xml:space="preserve">Fortify</w:t>
-      </w:r>
-      <w:r>
-        <w:rPr>
-          <w:rFonts w:ascii="JetBrains Mono" w:cs="JetBrains Mono" w:eastAsia="JetBrains Mono" w:hAnsi="JetBrains Mono"/>
-          <w:sz w:val="16"/>
-          <w:szCs w:val="16"/>
-          <w:rtl w:val="0"/>
-        </w:rPr>
-        <w:t xml:space="preserve">, e </w:t>
-      </w:r>
-      <w:r>
-        <w:rPr>
-          <w:rFonts w:ascii="JetBrains Mono SemiBold" w:cs="JetBrains Mono SemiBold" w:eastAsia="JetBrains Mono SemiBold" w:hAnsi="JetBrains Mono SemiBold"/>
+          <w:rFonts w:ascii="Ubuntu Sans" w:cs="Ubuntu Sans" w:eastAsia="Ubuntu Sans" w:hAnsi="Ubuntu Sans"/>
+          <w:b w:val="1"/>
+          <w:sz w:val="16"/>
+          <w:szCs w:val="16"/>
+          <w:rtl w:val="0"/>
+        </w:rPr>
+        <w:t xml:space="preserve">Fortify </w:t>
+      </w:r>
+      <w:r>
+        <w:rPr>
+          <w:rFonts w:ascii="Ubuntu Sans" w:cs="Ubuntu Sans" w:eastAsia="Ubuntu Sans" w:hAnsi="Ubuntu Sans"/>
+          <w:sz w:val="16"/>
+          <w:szCs w:val="16"/>
+          <w:rtl w:val="0"/>
+        </w:rPr>
+        <w:t xml:space="preserve">e </w:t>
+      </w:r>
+      <w:r>
+        <w:rPr>
+          <w:rFonts w:ascii="Ubuntu Sans" w:cs="Ubuntu Sans" w:eastAsia="Ubuntu Sans" w:hAnsi="Ubuntu Sans"/>
+          <w:b w:val="1"/>
           <w:sz w:val="16"/>
           <w:szCs w:val="16"/>
           <w:rtl w:val="0"/>
@@ -630,7 +695,7 @@
       </w:r>
       <w:r>
         <w:rPr>
-          <w:rFonts w:ascii="JetBrains Mono" w:cs="JetBrains Mono" w:eastAsia="JetBrains Mono" w:hAnsi="JetBrains Mono"/>
+          <w:rFonts w:ascii="Ubuntu Sans" w:cs="Ubuntu Sans" w:eastAsia="Ubuntu Sans" w:hAnsi="Ubuntu Sans"/>
           <w:sz w:val="16"/>
           <w:szCs w:val="16"/>
           <w:rtl w:val="0"/>
@@ -643,9 +708,9 @@
         <w:tabs>
           <w:tab w:val="right" w:leader="none" w:pos="9360"/>
         </w:tabs>
-        <w:spacing w:line="276" w:lineRule="auto"/>
-        <w:rPr>
-          <w:rFonts w:ascii="JetBrains Mono" w:cs="JetBrains Mono" w:eastAsia="JetBrains Mono" w:hAnsi="JetBrains Mono"/>
+        <w:spacing w:after="0" w:before="0" w:line="312" w:lineRule="auto"/>
+        <w:rPr>
+          <w:rFonts w:ascii="Ubuntu Sans" w:cs="Ubuntu Sans" w:eastAsia="Ubuntu Sans" w:hAnsi="Ubuntu Sans"/>
           <w:i w:val="1"/>
           <w:sz w:val="16"/>
           <w:szCs w:val="16"/>
@@ -662,26 +727,26 @@
         <w:tabs>
           <w:tab w:val="right" w:leader="none" w:pos="9360"/>
         </w:tabs>
-        <w:spacing w:line="276" w:lineRule="auto"/>
-        <w:rPr>
-          <w:rFonts w:ascii="JetBrains Mono" w:cs="JetBrains Mono" w:eastAsia="JetBrains Mono" w:hAnsi="JetBrains Mono"/>
-          <w:sz w:val="16"/>
-          <w:szCs w:val="16"/>
-        </w:rPr>
-      </w:pPr>
-      <w:r>
-        <w:rPr>
-          <w:rFonts w:ascii="JetBrains Mono" w:cs="JetBrains Mono" w:eastAsia="JetBrains Mono" w:hAnsi="JetBrains Mono"/>
-          <w:b w:val="1"/>
-          <w:sz w:val="16"/>
-          <w:szCs w:val="16"/>
-          <w:rtl w:val="0"/>
-        </w:rPr>
-        <w:t xml:space="preserve">Estagiário em Associate Application Developer</w:t>
-      </w:r>
-      <w:r>
-        <w:rPr>
-          <w:rFonts w:ascii="JetBrains Mono" w:cs="JetBrains Mono" w:eastAsia="JetBrains Mono" w:hAnsi="JetBrains Mono"/>
+        <w:spacing w:after="0" w:before="0" w:line="312" w:lineRule="auto"/>
+        <w:rPr>
+          <w:rFonts w:ascii="Ubuntu Sans" w:cs="Ubuntu Sans" w:eastAsia="Ubuntu Sans" w:hAnsi="Ubuntu Sans"/>
+          <w:sz w:val="16"/>
+          <w:szCs w:val="16"/>
+        </w:rPr>
+      </w:pPr>
+      <w:r>
+        <w:rPr>
+          <w:rFonts w:ascii="Ubuntu Sans" w:cs="Ubuntu Sans" w:eastAsia="Ubuntu Sans" w:hAnsi="Ubuntu Sans"/>
+          <w:b w:val="1"/>
+          <w:sz w:val="16"/>
+          <w:szCs w:val="16"/>
+          <w:rtl w:val="0"/>
+        </w:rPr>
+        <w:t xml:space="preserve">Estagiário em Desenvolvimento Full Stack</w:t>
+      </w:r>
+      <w:r>
+        <w:rPr>
+          <w:rFonts w:ascii="Ubuntu Sans" w:cs="Ubuntu Sans" w:eastAsia="Ubuntu Sans" w:hAnsi="Ubuntu Sans"/>
           <w:sz w:val="16"/>
           <w:szCs w:val="16"/>
           <w:rtl w:val="0"/>
@@ -695,21 +760,21 @@
         <w:tabs>
           <w:tab w:val="right" w:leader="none" w:pos="9360"/>
         </w:tabs>
-        <w:spacing w:line="276" w:lineRule="auto"/>
-        <w:rPr>
-          <w:rFonts w:ascii="JetBrains Mono" w:cs="JetBrains Mono" w:eastAsia="JetBrains Mono" w:hAnsi="JetBrains Mono"/>
-          <w:sz w:val="16"/>
-          <w:szCs w:val="16"/>
-        </w:rPr>
-      </w:pPr>
-      <w:r>
-        <w:rPr>
-          <w:rFonts w:ascii="JetBrains Mono" w:cs="JetBrains Mono" w:eastAsia="JetBrains Mono" w:hAnsi="JetBrains Mono"/>
-          <w:sz w:val="16"/>
-          <w:szCs w:val="16"/>
-          <w:rtl w:val="0"/>
-        </w:rPr>
-        <w:t xml:space="preserve">Desenvolveu uma nova aplicação nativa da nuvem para o departamento de RH da IBM Brasil.</w:t>
+        <w:spacing w:after="0" w:before="0" w:line="312" w:lineRule="auto"/>
+        <w:rPr>
+          <w:rFonts w:ascii="Ubuntu Sans" w:cs="Ubuntu Sans" w:eastAsia="Ubuntu Sans" w:hAnsi="Ubuntu Sans"/>
+          <w:sz w:val="16"/>
+          <w:szCs w:val="16"/>
+        </w:rPr>
+      </w:pPr>
+      <w:r>
+        <w:rPr>
+          <w:rFonts w:ascii="Ubuntu Sans" w:cs="Ubuntu Sans" w:eastAsia="Ubuntu Sans" w:hAnsi="Ubuntu Sans"/>
+          <w:sz w:val="16"/>
+          <w:szCs w:val="16"/>
+          <w:rtl w:val="0"/>
+        </w:rPr>
+        <w:t xml:space="preserve">Desenvolveu uma aplicação nativa em nuvem para o departamento de RH da IBM Brasil, aprimorando seu fluxo de trabalho através da integração aprimorada de dados de funcionários e processos de promoção.</w:t>
       </w:r>
     </w:p>
     <w:p>
@@ -721,20 +786,58 @@
         <w:tabs>
           <w:tab w:val="right" w:leader="none" w:pos="9360"/>
         </w:tabs>
-        <w:spacing w:line="276" w:lineRule="auto"/>
+        <w:spacing w:after="0" w:before="0" w:line="312" w:lineRule="auto"/>
         <w:ind w:left="720" w:hanging="360"/>
         <w:rPr>
-          <w:rFonts w:ascii="JetBrains Mono" w:cs="JetBrains Mono" w:eastAsia="JetBrains Mono" w:hAnsi="JetBrains Mono"/>
-        </w:rPr>
-      </w:pPr>
-      <w:r>
-        <w:rPr>
-          <w:rFonts w:ascii="JetBrains Mono" w:cs="JetBrains Mono" w:eastAsia="JetBrains Mono" w:hAnsi="JetBrains Mono"/>
-          <w:sz w:val="16"/>
-          <w:szCs w:val="16"/>
-          <w:rtl w:val="0"/>
-        </w:rPr>
-        <w:t xml:space="preserve">Integrou dados de pessoas e processos de promoções, aprimorando o fluxo de trabalho do RH.</w:t>
+          <w:rFonts w:ascii="Ubuntu Sans" w:cs="Ubuntu Sans" w:eastAsia="Ubuntu Sans" w:hAnsi="Ubuntu Sans"/>
+        </w:rPr>
+      </w:pPr>
+      <w:r>
+        <w:rPr>
+          <w:rFonts w:ascii="Ubuntu Sans" w:cs="Ubuntu Sans" w:eastAsia="Ubuntu Sans" w:hAnsi="Ubuntu Sans"/>
+          <w:sz w:val="16"/>
+          <w:szCs w:val="16"/>
+          <w:rtl w:val="0"/>
+        </w:rPr>
+        <w:t xml:space="preserve">Gerenciou repositórios de código, </w:t>
+      </w:r>
+      <w:r>
+        <w:rPr>
+          <w:rFonts w:ascii="Ubuntu Sans" w:cs="Ubuntu Sans" w:eastAsia="Ubuntu Sans" w:hAnsi="Ubuntu Sans"/>
+          <w:b w:val="1"/>
+          <w:sz w:val="16"/>
+          <w:szCs w:val="16"/>
+          <w:rtl w:val="0"/>
+        </w:rPr>
+        <w:t xml:space="preserve">pipelines de CI/CD</w:t>
+      </w:r>
+      <w:r>
+        <w:rPr>
+          <w:rFonts w:ascii="Ubuntu Sans" w:cs="Ubuntu Sans" w:eastAsia="Ubuntu Sans" w:hAnsi="Ubuntu Sans"/>
+          <w:sz w:val="16"/>
+          <w:szCs w:val="16"/>
+          <w:rtl w:val="0"/>
+        </w:rPr>
+        <w:t xml:space="preserve">, implementações em nuvem e </w:t>
+      </w:r>
+      <w:r>
+        <w:rPr>
+          <w:rFonts w:ascii="Ubuntu Sans" w:cs="Ubuntu Sans" w:eastAsia="Ubuntu Sans" w:hAnsi="Ubuntu Sans"/>
+          <w:b w:val="1"/>
+          <w:sz w:val="16"/>
+          <w:szCs w:val="16"/>
+          <w:rtl w:val="0"/>
+        </w:rPr>
+        <w:t xml:space="preserve">bancos de dados</w:t>
+      </w:r>
+      <w:r>
+        <w:rPr>
+          <w:rFonts w:ascii="Ubuntu Sans" w:cs="Ubuntu Sans" w:eastAsia="Ubuntu Sans" w:hAnsi="Ubuntu Sans"/>
+          <w:sz w:val="16"/>
+          <w:szCs w:val="16"/>
+          <w:rtl w:val="0"/>
+        </w:rPr>
+        <w:t xml:space="preserve">, garantindo um processo de desenvolvimento ágil.</w:t>
       </w:r>
     </w:p>
     <w:p>
@@ -746,29 +849,39 @@
         <w:tabs>
           <w:tab w:val="right" w:leader="none" w:pos="9360"/>
         </w:tabs>
-        <w:spacing w:line="276" w:lineRule="auto"/>
+        <w:spacing w:after="0" w:before="0" w:line="312" w:lineRule="auto"/>
         <w:ind w:left="720" w:hanging="360"/>
         <w:rPr>
-          <w:rFonts w:ascii="JetBrains Mono" w:cs="JetBrains Mono" w:eastAsia="JetBrains Mono" w:hAnsi="JetBrains Mono"/>
-        </w:rPr>
-      </w:pPr>
-      <w:r>
-        <w:rPr>
-          <w:rFonts w:ascii="JetBrains Mono" w:cs="JetBrains Mono" w:eastAsia="JetBrains Mono" w:hAnsi="JetBrains Mono"/>
-          <w:sz w:val="16"/>
-          <w:szCs w:val="16"/>
-          <w:rtl w:val="0"/>
-        </w:rPr>
-        <w:t xml:space="preserve">Gerenciou</w:t>
-      </w:r>
-      <w:r>
-        <w:rPr>
-          <w:rFonts w:ascii="JetBrains Mono" w:cs="JetBrains Mono" w:eastAsia="JetBrains Mono" w:hAnsi="JetBrains Mono"/>
-          <w:sz w:val="16"/>
-          <w:szCs w:val="16"/>
-          <w:rtl w:val="0"/>
-        </w:rPr>
-        <w:t xml:space="preserve"> os repositórios, pipelines, ambientes da nuvem, e banco de dados.</w:t>
+          <w:rFonts w:ascii="Ubuntu Sans" w:cs="Ubuntu Sans" w:eastAsia="Ubuntu Sans" w:hAnsi="Ubuntu Sans"/>
+        </w:rPr>
+      </w:pPr>
+      <w:r>
+        <w:rPr>
+          <w:rFonts w:ascii="Ubuntu Sans" w:cs="Ubuntu Sans" w:eastAsia="Ubuntu Sans" w:hAnsi="Ubuntu Sans"/>
+          <w:sz w:val="16"/>
+          <w:szCs w:val="16"/>
+          <w:rtl w:val="0"/>
+        </w:rPr>
+        <w:t xml:space="preserve">Colaborou efetivamente em uma equipe </w:t>
+      </w:r>
+      <w:r>
+        <w:rPr>
+          <w:rFonts w:ascii="Ubuntu Sans" w:cs="Ubuntu Sans" w:eastAsia="Ubuntu Sans" w:hAnsi="Ubuntu Sans"/>
+          <w:b w:val="1"/>
+          <w:sz w:val="16"/>
+          <w:szCs w:val="16"/>
+          <w:rtl w:val="0"/>
+        </w:rPr>
+        <w:t xml:space="preserve">Ágil</w:t>
+      </w:r>
+      <w:r>
+        <w:rPr>
+          <w:rFonts w:ascii="Ubuntu Sans" w:cs="Ubuntu Sans" w:eastAsia="Ubuntu Sans" w:hAnsi="Ubuntu Sans"/>
+          <w:sz w:val="16"/>
+          <w:szCs w:val="16"/>
+          <w:rtl w:val="0"/>
+        </w:rPr>
+        <w:t xml:space="preserve">, liderando reuniões diárias (daily stand-up meetings) e fornecendo mentoria técnica para outras pessoas estagiárias, promovendo um ambiente de aprendizagem colaborativo.</w:t>
       </w:r>
     </w:p>
     <w:p>
@@ -780,65 +893,22 @@
         <w:tabs>
           <w:tab w:val="right" w:leader="none" w:pos="9360"/>
         </w:tabs>
-        <w:spacing w:line="276" w:lineRule="auto"/>
+        <w:spacing w:after="0" w:before="0" w:line="312" w:lineRule="auto"/>
         <w:ind w:left="720" w:hanging="360"/>
-        <w:rPr>
-          <w:rFonts w:ascii="JetBrains Mono" w:cs="JetBrains Mono" w:eastAsia="JetBrains Mono" w:hAnsi="JetBrains Mono"/>
-        </w:rPr>
-      </w:pPr>
-      <w:r>
-        <w:rPr>
-          <w:rFonts w:ascii="JetBrains Mono" w:cs="JetBrains Mono" w:eastAsia="JetBrains Mono" w:hAnsi="JetBrains Mono"/>
-          <w:sz w:val="16"/>
-          <w:szCs w:val="16"/>
-          <w:rtl w:val="0"/>
-        </w:rPr>
-        <w:t xml:space="preserve">Colaborou em um time seguindo metodologias ágeis, guiando as reuniões diárias de alinhamento, e auxiliando outras pessoas estagiárias em questões de desenvolvimento.</w:t>
-      </w:r>
-    </w:p>
-    <w:p>
-      <w:pPr>
-        <w:numPr>
-          <w:ilvl w:val="0"/>
-          <w:numId w:val="2"/>
-        </w:numPr>
-        <w:tabs>
-          <w:tab w:val="right" w:leader="none" w:pos="9360"/>
-        </w:tabs>
-        <w:spacing w:line="276" w:lineRule="auto"/>
-        <w:ind w:left="720" w:hanging="360"/>
-        <w:rPr/>
-      </w:pPr>
-      <w:r>
-        <w:rPr>
-          <w:rFonts w:ascii="JetBrains Mono" w:cs="JetBrains Mono" w:eastAsia="JetBrains Mono" w:hAnsi="JetBrains Mono"/>
-          <w:sz w:val="16"/>
-          <w:szCs w:val="16"/>
-          <w:rtl w:val="0"/>
-        </w:rPr>
-        <w:t xml:space="preserve">Tecnologias </w:t>
-      </w:r>
-      <w:r>
-        <w:rPr>
-          <w:rFonts w:ascii="JetBrains Mono" w:cs="JetBrains Mono" w:eastAsia="JetBrains Mono" w:hAnsi="JetBrains Mono"/>
-          <w:sz w:val="16"/>
-          <w:szCs w:val="16"/>
-          <w:rtl w:val="0"/>
-        </w:rPr>
-        <w:t xml:space="preserve">incluem</w:t>
-      </w:r>
-      <w:r>
-        <w:rPr>
-          <w:rFonts w:ascii="JetBrains Mono" w:cs="JetBrains Mono" w:eastAsia="JetBrains Mono" w:hAnsi="JetBrains Mono"/>
-          <w:sz w:val="16"/>
-          <w:szCs w:val="16"/>
-          <w:rtl w:val="0"/>
-        </w:rPr>
-        <w:t xml:space="preserve"> </w:t>
-      </w:r>
-      <w:r>
-        <w:rPr>
-          <w:rFonts w:ascii="JetBrains Mono SemiBold" w:cs="JetBrains Mono SemiBold" w:eastAsia="JetBrains Mono SemiBold" w:hAnsi="JetBrains Mono SemiBold"/>
+      </w:pPr>
+      <w:r>
+        <w:rPr>
+          <w:rFonts w:ascii="Ubuntu Sans" w:cs="Ubuntu Sans" w:eastAsia="Ubuntu Sans" w:hAnsi="Ubuntu Sans"/>
+          <w:sz w:val="16"/>
+          <w:szCs w:val="16"/>
+          <w:rtl w:val="0"/>
+        </w:rPr>
+        <w:t xml:space="preserve">Sólida experiência em uma ampla gama de tecnologias, incluindo </w:t>
+      </w:r>
+      <w:r>
+        <w:rPr>
+          <w:rFonts w:ascii="Ubuntu Sans" w:cs="Ubuntu Sans" w:eastAsia="Ubuntu Sans" w:hAnsi="Ubuntu Sans"/>
+          <w:b w:val="1"/>
           <w:sz w:val="16"/>
           <w:szCs w:val="16"/>
           <w:rtl w:val="0"/>
@@ -847,7 +917,7 @@
       </w:r>
       <w:r>
         <w:rPr>
-          <w:rFonts w:ascii="JetBrains Mono" w:cs="JetBrains Mono" w:eastAsia="JetBrains Mono" w:hAnsi="JetBrains Mono"/>
+          <w:rFonts w:ascii="Ubuntu Sans" w:cs="Ubuntu Sans" w:eastAsia="Ubuntu Sans" w:hAnsi="Ubuntu Sans"/>
           <w:sz w:val="16"/>
           <w:szCs w:val="16"/>
           <w:rtl w:val="0"/>
@@ -856,7 +926,8 @@
       </w:r>
       <w:r>
         <w:rPr>
-          <w:rFonts w:ascii="JetBrains Mono SemiBold" w:cs="JetBrains Mono SemiBold" w:eastAsia="JetBrains Mono SemiBold" w:hAnsi="JetBrains Mono SemiBold"/>
+          <w:rFonts w:ascii="Ubuntu Sans" w:cs="Ubuntu Sans" w:eastAsia="Ubuntu Sans" w:hAnsi="Ubuntu Sans"/>
+          <w:b w:val="1"/>
           <w:sz w:val="16"/>
           <w:szCs w:val="16"/>
           <w:rtl w:val="0"/>
@@ -865,7 +936,7 @@
       </w:r>
       <w:r>
         <w:rPr>
-          <w:rFonts w:ascii="JetBrains Mono" w:cs="JetBrains Mono" w:eastAsia="JetBrains Mono" w:hAnsi="JetBrains Mono"/>
+          <w:rFonts w:ascii="Ubuntu Sans" w:cs="Ubuntu Sans" w:eastAsia="Ubuntu Sans" w:hAnsi="Ubuntu Sans"/>
           <w:sz w:val="16"/>
           <w:szCs w:val="16"/>
           <w:rtl w:val="0"/>
@@ -874,7 +945,8 @@
       </w:r>
       <w:r>
         <w:rPr>
-          <w:rFonts w:ascii="JetBrains Mono SemiBold" w:cs="JetBrains Mono SemiBold" w:eastAsia="JetBrains Mono SemiBold" w:hAnsi="JetBrains Mono SemiBold"/>
+          <w:rFonts w:ascii="Ubuntu Sans" w:cs="Ubuntu Sans" w:eastAsia="Ubuntu Sans" w:hAnsi="Ubuntu Sans"/>
+          <w:b w:val="1"/>
           <w:sz w:val="16"/>
           <w:szCs w:val="16"/>
           <w:rtl w:val="0"/>
@@ -883,7 +955,7 @@
       </w:r>
       <w:r>
         <w:rPr>
-          <w:rFonts w:ascii="JetBrains Mono" w:cs="JetBrains Mono" w:eastAsia="JetBrains Mono" w:hAnsi="JetBrains Mono"/>
+          <w:rFonts w:ascii="Ubuntu Sans" w:cs="Ubuntu Sans" w:eastAsia="Ubuntu Sans" w:hAnsi="Ubuntu Sans"/>
           <w:sz w:val="16"/>
           <w:szCs w:val="16"/>
           <w:rtl w:val="0"/>
@@ -892,7 +964,8 @@
       </w:r>
       <w:r>
         <w:rPr>
-          <w:rFonts w:ascii="JetBrains Mono SemiBold" w:cs="JetBrains Mono SemiBold" w:eastAsia="JetBrains Mono SemiBold" w:hAnsi="JetBrains Mono SemiBold"/>
+          <w:rFonts w:ascii="Ubuntu Sans" w:cs="Ubuntu Sans" w:eastAsia="Ubuntu Sans" w:hAnsi="Ubuntu Sans"/>
+          <w:b w:val="1"/>
           <w:sz w:val="16"/>
           <w:szCs w:val="16"/>
           <w:rtl w:val="0"/>
@@ -901,7 +974,7 @@
       </w:r>
       <w:r>
         <w:rPr>
-          <w:rFonts w:ascii="JetBrains Mono" w:cs="JetBrains Mono" w:eastAsia="JetBrains Mono" w:hAnsi="JetBrains Mono"/>
+          <w:rFonts w:ascii="Ubuntu Sans" w:cs="Ubuntu Sans" w:eastAsia="Ubuntu Sans" w:hAnsi="Ubuntu Sans"/>
           <w:sz w:val="16"/>
           <w:szCs w:val="16"/>
           <w:rtl w:val="0"/>
@@ -910,7 +983,8 @@
       </w:r>
       <w:r>
         <w:rPr>
-          <w:rFonts w:ascii="JetBrains Mono SemiBold" w:cs="JetBrains Mono SemiBold" w:eastAsia="JetBrains Mono SemiBold" w:hAnsi="JetBrains Mono SemiBold"/>
+          <w:rFonts w:ascii="Ubuntu Sans" w:cs="Ubuntu Sans" w:eastAsia="Ubuntu Sans" w:hAnsi="Ubuntu Sans"/>
+          <w:b w:val="1"/>
           <w:sz w:val="16"/>
           <w:szCs w:val="16"/>
           <w:rtl w:val="0"/>
@@ -919,7 +993,7 @@
       </w:r>
       <w:r>
         <w:rPr>
-          <w:rFonts w:ascii="JetBrains Mono" w:cs="JetBrains Mono" w:eastAsia="JetBrains Mono" w:hAnsi="JetBrains Mono"/>
+          <w:rFonts w:ascii="Ubuntu Sans" w:cs="Ubuntu Sans" w:eastAsia="Ubuntu Sans" w:hAnsi="Ubuntu Sans"/>
           <w:sz w:val="16"/>
           <w:szCs w:val="16"/>
           <w:rtl w:val="0"/>
@@ -928,7 +1002,8 @@
       </w:r>
       <w:r>
         <w:rPr>
-          <w:rFonts w:ascii="JetBrains Mono SemiBold" w:cs="JetBrains Mono SemiBold" w:eastAsia="JetBrains Mono SemiBold" w:hAnsi="JetBrains Mono SemiBold"/>
+          <w:rFonts w:ascii="Ubuntu Sans" w:cs="Ubuntu Sans" w:eastAsia="Ubuntu Sans" w:hAnsi="Ubuntu Sans"/>
+          <w:b w:val="1"/>
           <w:sz w:val="16"/>
           <w:szCs w:val="16"/>
           <w:rtl w:val="0"/>
@@ -937,7 +1012,7 @@
       </w:r>
       <w:r>
         <w:rPr>
-          <w:rFonts w:ascii="JetBrains Mono" w:cs="JetBrains Mono" w:eastAsia="JetBrains Mono" w:hAnsi="JetBrains Mono"/>
+          <w:rFonts w:ascii="Ubuntu Sans" w:cs="Ubuntu Sans" w:eastAsia="Ubuntu Sans" w:hAnsi="Ubuntu Sans"/>
           <w:sz w:val="16"/>
           <w:szCs w:val="16"/>
           <w:rtl w:val="0"/>
@@ -946,7 +1021,8 @@
       </w:r>
       <w:r>
         <w:rPr>
-          <w:rFonts w:ascii="JetBrains Mono SemiBold" w:cs="JetBrains Mono SemiBold" w:eastAsia="JetBrains Mono SemiBold" w:hAnsi="JetBrains Mono SemiBold"/>
+          <w:rFonts w:ascii="Ubuntu Sans" w:cs="Ubuntu Sans" w:eastAsia="Ubuntu Sans" w:hAnsi="Ubuntu Sans"/>
+          <w:b w:val="1"/>
           <w:sz w:val="16"/>
           <w:szCs w:val="16"/>
           <w:rtl w:val="0"/>
@@ -955,7 +1031,7 @@
       </w:r>
       <w:r>
         <w:rPr>
-          <w:rFonts w:ascii="JetBrains Mono" w:cs="JetBrains Mono" w:eastAsia="JetBrains Mono" w:hAnsi="JetBrains Mono"/>
+          <w:rFonts w:ascii="Ubuntu Sans" w:cs="Ubuntu Sans" w:eastAsia="Ubuntu Sans" w:hAnsi="Ubuntu Sans"/>
           <w:sz w:val="16"/>
           <w:szCs w:val="16"/>
           <w:rtl w:val="0"/>
@@ -964,25 +1040,27 @@
       </w:r>
       <w:r>
         <w:rPr>
-          <w:rFonts w:ascii="JetBrains Mono SemiBold" w:cs="JetBrains Mono SemiBold" w:eastAsia="JetBrains Mono SemiBold" w:hAnsi="JetBrains Mono SemiBold"/>
-          <w:sz w:val="16"/>
-          <w:szCs w:val="16"/>
-          <w:rtl w:val="0"/>
-        </w:rPr>
-        <w:t xml:space="preserve">Docker</w:t>
-      </w:r>
-      <w:r>
-        <w:rPr>
-          <w:rFonts w:ascii="JetBrains Mono" w:cs="JetBrains Mono" w:eastAsia="JetBrains Mono" w:hAnsi="JetBrains Mono"/>
-          <w:sz w:val="16"/>
-          <w:szCs w:val="16"/>
-          <w:rtl w:val="0"/>
-        </w:rPr>
-        <w:t xml:space="preserve">, e </w:t>
-      </w:r>
-      <w:r>
-        <w:rPr>
-          <w:rFonts w:ascii="JetBrains Mono SemiBold" w:cs="JetBrains Mono SemiBold" w:eastAsia="JetBrains Mono SemiBold" w:hAnsi="JetBrains Mono SemiBold"/>
+          <w:rFonts w:ascii="Ubuntu Sans" w:cs="Ubuntu Sans" w:eastAsia="Ubuntu Sans" w:hAnsi="Ubuntu Sans"/>
+          <w:b w:val="1"/>
+          <w:sz w:val="16"/>
+          <w:szCs w:val="16"/>
+          <w:rtl w:val="0"/>
+        </w:rPr>
+        <w:t xml:space="preserve">Docker </w:t>
+      </w:r>
+      <w:r>
+        <w:rPr>
+          <w:rFonts w:ascii="Ubuntu Sans" w:cs="Ubuntu Sans" w:eastAsia="Ubuntu Sans" w:hAnsi="Ubuntu Sans"/>
+          <w:sz w:val="16"/>
+          <w:szCs w:val="16"/>
+          <w:rtl w:val="0"/>
+        </w:rPr>
+        <w:t xml:space="preserve">e </w:t>
+      </w:r>
+      <w:r>
+        <w:rPr>
+          <w:rFonts w:ascii="Ubuntu Sans" w:cs="Ubuntu Sans" w:eastAsia="Ubuntu Sans" w:hAnsi="Ubuntu Sans"/>
+          <w:b w:val="1"/>
           <w:sz w:val="16"/>
           <w:szCs w:val="16"/>
           <w:rtl w:val="0"/>
@@ -991,7 +1069,7 @@
       </w:r>
       <w:r>
         <w:rPr>
-          <w:rFonts w:ascii="JetBrains Mono" w:cs="JetBrains Mono" w:eastAsia="JetBrains Mono" w:hAnsi="JetBrains Mono"/>
+          <w:rFonts w:ascii="Ubuntu Sans" w:cs="Ubuntu Sans" w:eastAsia="Ubuntu Sans" w:hAnsi="Ubuntu Sans"/>
           <w:sz w:val="16"/>
           <w:szCs w:val="16"/>
           <w:rtl w:val="0"/>
@@ -1004,9 +1082,9 @@
         <w:tabs>
           <w:tab w:val="right" w:leader="none" w:pos="9360"/>
         </w:tabs>
-        <w:spacing w:line="276" w:lineRule="auto"/>
-        <w:rPr>
-          <w:rFonts w:ascii="JetBrains Mono" w:cs="JetBrains Mono" w:eastAsia="JetBrains Mono" w:hAnsi="JetBrains Mono"/>
+        <w:spacing w:after="0" w:before="0" w:line="312" w:lineRule="auto"/>
+        <w:rPr>
+          <w:rFonts w:ascii="Ubuntu Sans" w:cs="Ubuntu Sans" w:eastAsia="Ubuntu Sans" w:hAnsi="Ubuntu Sans"/>
           <w:sz w:val="16"/>
           <w:szCs w:val="16"/>
         </w:rPr>
@@ -1027,9 +1105,9 @@
         <w:tabs>
           <w:tab w:val="right" w:leader="none" w:pos="9360"/>
         </w:tabs>
-        <w:spacing w:line="276" w:lineRule="auto"/>
-        <w:rPr>
-          <w:rFonts w:ascii="JetBrains Mono" w:cs="JetBrains Mono" w:eastAsia="JetBrains Mono" w:hAnsi="JetBrains Mono"/>
+        <w:spacing w:after="0" w:before="0" w:line="312" w:lineRule="auto"/>
+        <w:rPr>
+          <w:rFonts w:ascii="Ubuntu Sans" w:cs="Ubuntu Sans" w:eastAsia="Ubuntu Sans" w:hAnsi="Ubuntu Sans"/>
           <w:b w:val="1"/>
           <w:sz w:val="20"/>
           <w:szCs w:val="20"/>
@@ -1037,7 +1115,7 @@
       </w:pPr>
       <w:r>
         <w:rPr>
-          <w:rFonts w:ascii="JetBrains Mono" w:cs="JetBrains Mono" w:eastAsia="JetBrains Mono" w:hAnsi="JetBrains Mono"/>
+          <w:rFonts w:ascii="Ubuntu Sans" w:cs="Ubuntu Sans" w:eastAsia="Ubuntu Sans" w:hAnsi="Ubuntu Sans"/>
           <w:b w:val="1"/>
           <w:sz w:val="20"/>
           <w:szCs w:val="20"/>
@@ -1051,16 +1129,16 @@
         <w:tabs>
           <w:tab w:val="right" w:leader="none" w:pos="9360"/>
         </w:tabs>
-        <w:spacing w:line="276" w:lineRule="auto"/>
-        <w:rPr>
-          <w:rFonts w:ascii="JetBrains Mono" w:cs="JetBrains Mono" w:eastAsia="JetBrains Mono" w:hAnsi="JetBrains Mono"/>
-          <w:sz w:val="16"/>
-          <w:szCs w:val="16"/>
-        </w:rPr>
-      </w:pPr>
-      <w:r>
-        <w:rPr>
-          <w:rFonts w:ascii="JetBrains Mono" w:cs="JetBrains Mono" w:eastAsia="JetBrains Mono" w:hAnsi="JetBrains Mono"/>
+        <w:spacing w:after="0" w:before="0" w:line="312" w:lineRule="auto"/>
+        <w:rPr>
+          <w:rFonts w:ascii="Ubuntu Sans" w:cs="Ubuntu Sans" w:eastAsia="Ubuntu Sans" w:hAnsi="Ubuntu Sans"/>
+          <w:sz w:val="16"/>
+          <w:szCs w:val="16"/>
+        </w:rPr>
+      </w:pPr>
+      <w:r>
+        <w:rPr>
+          <w:rFonts w:ascii="Ubuntu Sans" w:cs="Ubuntu Sans" w:eastAsia="Ubuntu Sans" w:hAnsi="Ubuntu Sans"/>
           <w:sz w:val="16"/>
           <w:szCs w:val="16"/>
           <w:rtl w:val="0"/>
@@ -1073,16 +1151,16 @@
         <w:tabs>
           <w:tab w:val="right" w:leader="none" w:pos="9360"/>
         </w:tabs>
-        <w:spacing w:line="276" w:lineRule="auto"/>
-        <w:rPr>
-          <w:rFonts w:ascii="JetBrains Mono Medium" w:cs="JetBrains Mono Medium" w:eastAsia="JetBrains Mono Medium" w:hAnsi="JetBrains Mono Medium"/>
-          <w:sz w:val="16"/>
-          <w:szCs w:val="16"/>
-        </w:rPr>
-      </w:pPr>
-      <w:r>
-        <w:rPr>
-          <w:rFonts w:ascii="JetBrains Mono" w:cs="JetBrains Mono" w:eastAsia="JetBrains Mono" w:hAnsi="JetBrains Mono"/>
+        <w:spacing w:after="0" w:before="0" w:line="312" w:lineRule="auto"/>
+        <w:rPr>
+          <w:rFonts w:ascii="Ubuntu Sans Medium" w:cs="Ubuntu Sans Medium" w:eastAsia="Ubuntu Sans Medium" w:hAnsi="Ubuntu Sans Medium"/>
+          <w:sz w:val="16"/>
+          <w:szCs w:val="16"/>
+        </w:rPr>
+      </w:pPr>
+      <w:r>
+        <w:rPr>
+          <w:rFonts w:ascii="Ubuntu Sans" w:cs="Ubuntu Sans" w:eastAsia="Ubuntu Sans" w:hAnsi="Ubuntu Sans"/>
           <w:b w:val="1"/>
           <w:sz w:val="16"/>
           <w:szCs w:val="16"/>
@@ -1092,7 +1170,7 @@
       </w:r>
       <w:r>
         <w:rPr>
-          <w:rFonts w:ascii="JetBrains Mono" w:cs="JetBrains Mono" w:eastAsia="JetBrains Mono" w:hAnsi="JetBrains Mono"/>
+          <w:rFonts w:ascii="Ubuntu Sans" w:cs="Ubuntu Sans" w:eastAsia="Ubuntu Sans" w:hAnsi="Ubuntu Sans"/>
           <w:sz w:val="16"/>
           <w:szCs w:val="16"/>
           <w:rtl w:val="0"/>
@@ -1102,7 +1180,7 @@
       <w:hyperlink r:id="rId10">
         <w:r>
           <w:rPr>
-            <w:rFonts w:ascii="JetBrains Mono Medium" w:cs="JetBrains Mono Medium" w:eastAsia="JetBrains Mono Medium" w:hAnsi="JetBrains Mono Medium"/>
+            <w:rFonts w:ascii="Ubuntu Sans Medium" w:cs="Ubuntu Sans Medium" w:eastAsia="Ubuntu Sans Medium" w:hAnsi="Ubuntu Sans Medium"/>
             <w:sz w:val="16"/>
             <w:szCs w:val="16"/>
             <w:u w:val="single"/>
@@ -1113,7 +1191,7 @@
       </w:hyperlink>
       <w:r>
         <w:rPr>
-          <w:rFonts w:ascii="JetBrains Mono" w:cs="JetBrains Mono" w:eastAsia="JetBrains Mono" w:hAnsi="JetBrains Mono"/>
+          <w:rFonts w:ascii="Ubuntu Sans" w:cs="Ubuntu Sans" w:eastAsia="Ubuntu Sans" w:hAnsi="Ubuntu Sans"/>
           <w:b w:val="1"/>
           <w:sz w:val="16"/>
           <w:szCs w:val="16"/>
@@ -1124,7 +1202,7 @@
       <w:hyperlink r:id="rId11">
         <w:r>
           <w:rPr>
-            <w:rFonts w:ascii="JetBrains Mono Medium" w:cs="JetBrains Mono Medium" w:eastAsia="JetBrains Mono Medium" w:hAnsi="JetBrains Mono Medium"/>
+            <w:rFonts w:ascii="Ubuntu Sans Medium" w:cs="Ubuntu Sans Medium" w:eastAsia="Ubuntu Sans Medium" w:hAnsi="Ubuntu Sans Medium"/>
             <w:sz w:val="16"/>
             <w:szCs w:val="16"/>
             <w:u w:val="single"/>
@@ -1144,48 +1222,27 @@
         <w:tabs>
           <w:tab w:val="right" w:leader="none" w:pos="9360"/>
         </w:tabs>
-        <w:spacing w:line="276" w:lineRule="auto"/>
-        <w:rPr>
-          <w:rFonts w:ascii="JetBrains Mono" w:cs="JetBrains Mono" w:eastAsia="JetBrains Mono" w:hAnsi="JetBrains Mono"/>
-          <w:sz w:val="16"/>
-          <w:szCs w:val="16"/>
-        </w:rPr>
-      </w:pPr>
-      <w:r>
-        <w:rPr>
-          <w:rFonts w:ascii="JetBrains Mono" w:cs="JetBrains Mono" w:eastAsia="JetBrains Mono" w:hAnsi="JetBrains Mono"/>
-          <w:sz w:val="16"/>
-          <w:szCs w:val="16"/>
-          <w:rtl w:val="0"/>
-        </w:rPr>
-        <w:t xml:space="preserve">Portfólio profissional desenvolvido para expôr meus projetos, artigos e outras informações.</w:t>
-      </w:r>
-    </w:p>
-    <w:p>
-      <w:pPr>
-        <w:numPr>
-          <w:ilvl w:val="0"/>
-          <w:numId w:val="4"/>
-        </w:numPr>
-        <w:tabs>
-          <w:tab w:val="right" w:leader="none" w:pos="9360"/>
-        </w:tabs>
-        <w:spacing w:line="276" w:lineRule="auto"/>
-        <w:ind w:left="720" w:hanging="360"/>
-        <w:rPr/>
-      </w:pPr>
-      <w:r>
-        <w:rPr>
-          <w:rFonts w:ascii="JetBrains Mono" w:cs="JetBrains Mono" w:eastAsia="JetBrains Mono" w:hAnsi="JetBrains Mono"/>
-          <w:sz w:val="16"/>
-          <w:szCs w:val="16"/>
-          <w:rtl w:val="0"/>
-        </w:rPr>
-        <w:t xml:space="preserve">Tecnologias incluem </w:t>
-      </w:r>
-      <w:r>
-        <w:rPr>
-          <w:rFonts w:ascii="JetBrains Mono SemiBold" w:cs="JetBrains Mono SemiBold" w:eastAsia="JetBrains Mono SemiBold" w:hAnsi="JetBrains Mono SemiBold"/>
+        <w:spacing w:after="0" w:before="0" w:line="312" w:lineRule="auto"/>
+        <w:ind w:left="0" w:firstLine="0"/>
+        <w:rPr>
+          <w:rFonts w:ascii="Ubuntu Sans" w:cs="Ubuntu Sans" w:eastAsia="Ubuntu Sans" w:hAnsi="Ubuntu Sans"/>
+          <w:sz w:val="16"/>
+          <w:szCs w:val="16"/>
+        </w:rPr>
+      </w:pPr>
+      <w:r>
+        <w:rPr>
+          <w:rFonts w:ascii="Ubuntu Sans" w:cs="Ubuntu Sans" w:eastAsia="Ubuntu Sans" w:hAnsi="Ubuntu Sans"/>
+          <w:sz w:val="16"/>
+          <w:szCs w:val="16"/>
+          <w:rtl w:val="0"/>
+        </w:rPr>
+        <w:t xml:space="preserve">Este portfólio apresenta habilidades e experiência em desenvolvimento web. Construído com tecnologias modernas como </w:t>
+      </w:r>
+      <w:r>
+        <w:rPr>
+          <w:rFonts w:ascii="Ubuntu Sans" w:cs="Ubuntu Sans" w:eastAsia="Ubuntu Sans" w:hAnsi="Ubuntu Sans"/>
+          <w:b w:val="1"/>
           <w:sz w:val="16"/>
           <w:szCs w:val="16"/>
           <w:rtl w:val="0"/>
@@ -1194,7 +1251,7 @@
       </w:r>
       <w:r>
         <w:rPr>
-          <w:rFonts w:ascii="JetBrains Mono" w:cs="JetBrains Mono" w:eastAsia="JetBrains Mono" w:hAnsi="JetBrains Mono"/>
+          <w:rFonts w:ascii="Ubuntu Sans" w:cs="Ubuntu Sans" w:eastAsia="Ubuntu Sans" w:hAnsi="Ubuntu Sans"/>
           <w:sz w:val="16"/>
           <w:szCs w:val="16"/>
           <w:rtl w:val="0"/>
@@ -1203,7 +1260,8 @@
       </w:r>
       <w:r>
         <w:rPr>
-          <w:rFonts w:ascii="JetBrains Mono SemiBold" w:cs="JetBrains Mono SemiBold" w:eastAsia="JetBrains Mono SemiBold" w:hAnsi="JetBrains Mono SemiBold"/>
+          <w:rFonts w:ascii="Ubuntu Sans" w:cs="Ubuntu Sans" w:eastAsia="Ubuntu Sans" w:hAnsi="Ubuntu Sans"/>
+          <w:b w:val="1"/>
           <w:sz w:val="16"/>
           <w:szCs w:val="16"/>
           <w:rtl w:val="0"/>
@@ -1212,7 +1270,7 @@
       </w:r>
       <w:r>
         <w:rPr>
-          <w:rFonts w:ascii="JetBrains Mono" w:cs="JetBrains Mono" w:eastAsia="JetBrains Mono" w:hAnsi="JetBrains Mono"/>
+          <w:rFonts w:ascii="Ubuntu Sans" w:cs="Ubuntu Sans" w:eastAsia="Ubuntu Sans" w:hAnsi="Ubuntu Sans"/>
           <w:sz w:val="16"/>
           <w:szCs w:val="16"/>
           <w:rtl w:val="0"/>
@@ -1221,7 +1279,27 @@
       </w:r>
       <w:r>
         <w:rPr>
-          <w:rFonts w:ascii="JetBrains Mono SemiBold" w:cs="JetBrains Mono SemiBold" w:eastAsia="JetBrains Mono SemiBold" w:hAnsi="JetBrains Mono SemiBold"/>
+          <w:rFonts w:ascii="Ubuntu Sans" w:cs="Ubuntu Sans" w:eastAsia="Ubuntu Sans" w:hAnsi="Ubuntu Sans"/>
+          <w:b w:val="1"/>
+          <w:sz w:val="16"/>
+          <w:szCs w:val="16"/>
+          <w:rtl w:val="0"/>
+        </w:rPr>
+        <w:t xml:space="preserve">Framer Motion</w:t>
+      </w:r>
+      <w:r>
+        <w:rPr>
+          <w:rFonts w:ascii="Ubuntu Sans" w:cs="Ubuntu Sans" w:eastAsia="Ubuntu Sans" w:hAnsi="Ubuntu Sans"/>
+          <w:sz w:val="16"/>
+          <w:szCs w:val="16"/>
+          <w:rtl w:val="0"/>
+        </w:rPr>
+        <w:t xml:space="preserve">, </w:t>
+      </w:r>
+      <w:r>
+        <w:rPr>
+          <w:rFonts w:ascii="Ubuntu Sans" w:cs="Ubuntu Sans" w:eastAsia="Ubuntu Sans" w:hAnsi="Ubuntu Sans"/>
+          <w:b w:val="1"/>
           <w:sz w:val="16"/>
           <w:szCs w:val="16"/>
           <w:rtl w:val="0"/>
@@ -1230,7 +1308,7 @@
       </w:r>
       <w:r>
         <w:rPr>
-          <w:rFonts w:ascii="JetBrains Mono" w:cs="JetBrains Mono" w:eastAsia="JetBrains Mono" w:hAnsi="JetBrains Mono"/>
+          <w:rFonts w:ascii="Ubuntu Sans" w:cs="Ubuntu Sans" w:eastAsia="Ubuntu Sans" w:hAnsi="Ubuntu Sans"/>
           <w:sz w:val="16"/>
           <w:szCs w:val="16"/>
           <w:rtl w:val="0"/>
@@ -1239,7 +1317,46 @@
       </w:r>
       <w:r>
         <w:rPr>
-          <w:rFonts w:ascii="JetBrains Mono SemiBold" w:cs="JetBrains Mono SemiBold" w:eastAsia="JetBrains Mono SemiBold" w:hAnsi="JetBrains Mono SemiBold"/>
+          <w:rFonts w:ascii="Ubuntu Sans" w:cs="Ubuntu Sans" w:eastAsia="Ubuntu Sans" w:hAnsi="Ubuntu Sans"/>
+          <w:b w:val="1"/>
+          <w:sz w:val="16"/>
+          <w:szCs w:val="16"/>
+          <w:rtl w:val="0"/>
+        </w:rPr>
+        <w:t xml:space="preserve">ESLint</w:t>
+      </w:r>
+      <w:r>
+        <w:rPr>
+          <w:rFonts w:ascii="Ubuntu Sans" w:cs="Ubuntu Sans" w:eastAsia="Ubuntu Sans" w:hAnsi="Ubuntu Sans"/>
+          <w:sz w:val="16"/>
+          <w:szCs w:val="16"/>
+          <w:rtl w:val="0"/>
+        </w:rPr>
+        <w:t xml:space="preserve">, </w:t>
+      </w:r>
+      <w:r>
+        <w:rPr>
+          <w:rFonts w:ascii="Ubuntu Sans" w:cs="Ubuntu Sans" w:eastAsia="Ubuntu Sans" w:hAnsi="Ubuntu Sans"/>
+          <w:b w:val="1"/>
+          <w:sz w:val="16"/>
+          <w:szCs w:val="16"/>
+          <w:rtl w:val="0"/>
+        </w:rPr>
+        <w:t xml:space="preserve">Prettier</w:t>
+      </w:r>
+      <w:r>
+        <w:rPr>
+          <w:rFonts w:ascii="Ubuntu Sans" w:cs="Ubuntu Sans" w:eastAsia="Ubuntu Sans" w:hAnsi="Ubuntu Sans"/>
+          <w:sz w:val="16"/>
+          <w:szCs w:val="16"/>
+          <w:rtl w:val="0"/>
+        </w:rPr>
+        <w:t xml:space="preserve"> e </w:t>
+      </w:r>
+      <w:r>
+        <w:rPr>
+          <w:rFonts w:ascii="Ubuntu Sans" w:cs="Ubuntu Sans" w:eastAsia="Ubuntu Sans" w:hAnsi="Ubuntu Sans"/>
+          <w:b w:val="1"/>
           <w:sz w:val="16"/>
           <w:szCs w:val="16"/>
           <w:rtl w:val="0"/>
@@ -1248,7 +1365,181 @@
       </w:r>
       <w:r>
         <w:rPr>
-          <w:rFonts w:ascii="JetBrains Mono" w:cs="JetBrains Mono" w:eastAsia="JetBrains Mono" w:hAnsi="JetBrains Mono"/>
+          <w:rFonts w:ascii="Ubuntu Sans" w:cs="Ubuntu Sans" w:eastAsia="Ubuntu Sans" w:hAnsi="Ubuntu Sans"/>
+          <w:sz w:val="16"/>
+          <w:szCs w:val="16"/>
+          <w:rtl w:val="0"/>
+        </w:rPr>
+        <w:t xml:space="preserve">, o site busca oferecer uma experiência dinâmica e amigável para os visitantes.</w:t>
+      </w:r>
+      <w:r>
+        <w:rPr>
+          <w:rtl w:val="0"/>
+        </w:rPr>
+      </w:r>
+    </w:p>
+    <w:p>
+      <w:pPr>
+        <w:tabs>
+          <w:tab w:val="right" w:leader="none" w:pos="9360"/>
+        </w:tabs>
+        <w:spacing w:after="0" w:before="0" w:line="312" w:lineRule="auto"/>
+        <w:rPr>
+          <w:rFonts w:ascii="Ubuntu Sans" w:cs="Ubuntu Sans" w:eastAsia="Ubuntu Sans" w:hAnsi="Ubuntu Sans"/>
+          <w:sz w:val="16"/>
+          <w:szCs w:val="16"/>
+        </w:rPr>
+      </w:pPr>
+      <w:r>
+        <w:rPr>
+          <w:rtl w:val="0"/>
+        </w:rPr>
+      </w:r>
+    </w:p>
+    <w:p>
+      <w:pPr>
+        <w:tabs>
+          <w:tab w:val="right" w:leader="none" w:pos="9360"/>
+        </w:tabs>
+        <w:spacing w:after="0" w:before="0" w:line="312" w:lineRule="auto"/>
+        <w:rPr>
+          <w:rFonts w:ascii="Ubuntu Sans Medium" w:cs="Ubuntu Sans Medium" w:eastAsia="Ubuntu Sans Medium" w:hAnsi="Ubuntu Sans Medium"/>
+          <w:sz w:val="16"/>
+          <w:szCs w:val="16"/>
+        </w:rPr>
+      </w:pPr>
+      <w:r>
+        <w:rPr>
+          <w:rFonts w:ascii="Ubuntu Sans" w:cs="Ubuntu Sans" w:eastAsia="Ubuntu Sans" w:hAnsi="Ubuntu Sans"/>
+          <w:b w:val="1"/>
+          <w:sz w:val="16"/>
+          <w:szCs w:val="16"/>
+          <w:rtl w:val="0"/>
+        </w:rPr>
+        <w:t xml:space="preserve">Soony</w:t>
+      </w:r>
+      <w:r>
+        <w:rPr>
+          <w:rFonts w:ascii="Ubuntu Sans" w:cs="Ubuntu Sans" w:eastAsia="Ubuntu Sans" w:hAnsi="Ubuntu Sans"/>
+          <w:sz w:val="16"/>
+          <w:szCs w:val="16"/>
+          <w:rtl w:val="0"/>
+        </w:rPr>
+        <w:tab/>
+      </w:r>
+      <w:hyperlink r:id="rId12">
+        <w:r>
+          <w:rPr>
+            <w:rFonts w:ascii="Ubuntu Sans Medium" w:cs="Ubuntu Sans Medium" w:eastAsia="Ubuntu Sans Medium" w:hAnsi="Ubuntu Sans Medium"/>
+            <w:sz w:val="16"/>
+            <w:szCs w:val="16"/>
+            <w:u w:val="single"/>
+            <w:rtl w:val="0"/>
+          </w:rPr>
+          <w:t xml:space="preserve">Website</w:t>
+        </w:r>
+      </w:hyperlink>
+      <w:r>
+        <w:rPr>
+          <w:rFonts w:ascii="Ubuntu Sans" w:cs="Ubuntu Sans" w:eastAsia="Ubuntu Sans" w:hAnsi="Ubuntu Sans"/>
+          <w:b w:val="1"/>
+          <w:sz w:val="16"/>
+          <w:szCs w:val="16"/>
+          <w:rtl w:val="0"/>
+        </w:rPr>
+        <w:t xml:space="preserve"> ∙ </w:t>
+      </w:r>
+      <w:hyperlink r:id="rId13">
+        <w:r>
+          <w:rPr>
+            <w:rFonts w:ascii="Ubuntu Sans Medium" w:cs="Ubuntu Sans Medium" w:eastAsia="Ubuntu Sans Medium" w:hAnsi="Ubuntu Sans Medium"/>
+            <w:sz w:val="16"/>
+            <w:szCs w:val="16"/>
+            <w:u w:val="single"/>
+            <w:rtl w:val="0"/>
+          </w:rPr>
+          <w:t xml:space="preserve">GitHub</w:t>
+        </w:r>
+      </w:hyperlink>
+      <w:r>
+        <w:rPr>
+          <w:rtl w:val="0"/>
+        </w:rPr>
+      </w:r>
+    </w:p>
+    <w:p>
+      <w:pPr>
+        <w:tabs>
+          <w:tab w:val="right" w:leader="none" w:pos="9360"/>
+        </w:tabs>
+        <w:spacing w:after="0" w:before="0" w:line="312" w:lineRule="auto"/>
+        <w:ind w:left="0" w:firstLine="0"/>
+        <w:rPr>
+          <w:rFonts w:ascii="Ubuntu Sans" w:cs="Ubuntu Sans" w:eastAsia="Ubuntu Sans" w:hAnsi="Ubuntu Sans"/>
+          <w:sz w:val="16"/>
+          <w:szCs w:val="16"/>
+        </w:rPr>
+      </w:pPr>
+      <w:r>
+        <w:rPr>
+          <w:rFonts w:ascii="Ubuntu Sans" w:cs="Ubuntu Sans" w:eastAsia="Ubuntu Sans" w:hAnsi="Ubuntu Sans"/>
+          <w:sz w:val="16"/>
+          <w:szCs w:val="16"/>
+          <w:rtl w:val="0"/>
+        </w:rPr>
+        <w:t xml:space="preserve">Chatbot em desenvolvimento utilizando </w:t>
+      </w:r>
+      <w:r>
+        <w:rPr>
+          <w:rFonts w:ascii="Ubuntu Sans" w:cs="Ubuntu Sans" w:eastAsia="Ubuntu Sans" w:hAnsi="Ubuntu Sans"/>
+          <w:b w:val="1"/>
+          <w:sz w:val="16"/>
+          <w:szCs w:val="16"/>
+          <w:rtl w:val="0"/>
+        </w:rPr>
+        <w:t xml:space="preserve">Python</w:t>
+      </w:r>
+      <w:r>
+        <w:rPr>
+          <w:rFonts w:ascii="Ubuntu Sans" w:cs="Ubuntu Sans" w:eastAsia="Ubuntu Sans" w:hAnsi="Ubuntu Sans"/>
+          <w:sz w:val="16"/>
+          <w:szCs w:val="16"/>
+          <w:rtl w:val="0"/>
+        </w:rPr>
+        <w:t xml:space="preserve">, </w:t>
+      </w:r>
+      <w:r>
+        <w:rPr>
+          <w:rFonts w:ascii="Ubuntu Sans" w:cs="Ubuntu Sans" w:eastAsia="Ubuntu Sans" w:hAnsi="Ubuntu Sans"/>
+          <w:b w:val="1"/>
+          <w:sz w:val="16"/>
+          <w:szCs w:val="16"/>
+          <w:rtl w:val="0"/>
+        </w:rPr>
+        <w:t xml:space="preserve">TwitchIO</w:t>
+      </w:r>
+      <w:r>
+        <w:rPr>
+          <w:rFonts w:ascii="Ubuntu Sans" w:cs="Ubuntu Sans" w:eastAsia="Ubuntu Sans" w:hAnsi="Ubuntu Sans"/>
+          <w:sz w:val="16"/>
+          <w:szCs w:val="16"/>
+          <w:rtl w:val="0"/>
+        </w:rPr>
+        <w:t xml:space="preserve">, </w:t>
+      </w:r>
+      <w:r>
+        <w:rPr>
+          <w:rFonts w:ascii="Ubuntu Sans" w:cs="Ubuntu Sans" w:eastAsia="Ubuntu Sans" w:hAnsi="Ubuntu Sans"/>
+          <w:b w:val="1"/>
+          <w:sz w:val="16"/>
+          <w:szCs w:val="16"/>
+          <w:rtl w:val="0"/>
+        </w:rPr>
+        <w:t xml:space="preserve">Colorama</w:t>
+      </w:r>
+      <w:r>
+        <w:rPr>
+          <w:rFonts w:ascii="Ubuntu Sans" w:cs="Ubuntu Sans" w:eastAsia="Ubuntu Sans" w:hAnsi="Ubuntu Sans"/>
           <w:sz w:val="16"/>
           <w:szCs w:val="16"/>
           <w:rtl w:val="0"/>
@@ -1257,31 +1548,32 @@
       </w:r>
       <w:r>
         <w:rPr>
-          <w:rFonts w:ascii="JetBrains Mono SemiBold" w:cs="JetBrains Mono SemiBold" w:eastAsia="JetBrains Mono SemiBold" w:hAnsi="JetBrains Mono SemiBold"/>
-          <w:sz w:val="16"/>
-          <w:szCs w:val="16"/>
-          <w:rtl w:val="0"/>
-        </w:rPr>
-        <w:t xml:space="preserve">Vercel Analytics</w:t>
-      </w:r>
-      <w:r>
-        <w:rPr>
-          <w:rFonts w:ascii="JetBrains Mono" w:cs="JetBrains Mono" w:eastAsia="JetBrains Mono" w:hAnsi="JetBrains Mono"/>
-          <w:sz w:val="16"/>
-          <w:szCs w:val="16"/>
-          <w:rtl w:val="0"/>
-        </w:rPr>
-        <w:t xml:space="preserve">.</w:t>
-      </w:r>
-    </w:p>
-    <w:p>
-      <w:pPr>
-        <w:tabs>
-          <w:tab w:val="right" w:leader="none" w:pos="9360"/>
-        </w:tabs>
-        <w:spacing w:line="276" w:lineRule="auto"/>
-        <w:rPr>
-          <w:rFonts w:ascii="JetBrains Mono" w:cs="JetBrains Mono" w:eastAsia="JetBrains Mono" w:hAnsi="JetBrains Mono"/>
+          <w:rFonts w:ascii="Ubuntu Sans" w:cs="Ubuntu Sans" w:eastAsia="Ubuntu Sans" w:hAnsi="Ubuntu Sans"/>
+          <w:b w:val="1"/>
+          <w:sz w:val="16"/>
+          <w:szCs w:val="16"/>
+          <w:rtl w:val="0"/>
+        </w:rPr>
+        <w:t xml:space="preserve">Docusaurus</w:t>
+      </w:r>
+      <w:r>
+        <w:rPr>
+          <w:rFonts w:ascii="Ubuntu Sans" w:cs="Ubuntu Sans" w:eastAsia="Ubuntu Sans" w:hAnsi="Ubuntu Sans"/>
+          <w:sz w:val="16"/>
+          <w:szCs w:val="16"/>
+          <w:rtl w:val="0"/>
+        </w:rPr>
+        <w:t xml:space="preserve">, com o objetivo de aumentar o engajamento com as pessoas espectadoras do canal na Twitch. Este bot interativo fornece informações e responde a perguntas, promovendo uma experiência de streaming mais dinâmica e informativa.</w:t>
+      </w:r>
+    </w:p>
+    <w:p>
+      <w:pPr>
+        <w:tabs>
+          <w:tab w:val="right" w:leader="none" w:pos="9360"/>
+        </w:tabs>
+        <w:spacing w:after="0" w:before="0" w:line="312" w:lineRule="auto"/>
+        <w:rPr>
+          <w:rFonts w:ascii="Ubuntu Sans" w:cs="Ubuntu Sans" w:eastAsia="Ubuntu Sans" w:hAnsi="Ubuntu Sans"/>
           <w:sz w:val="16"/>
           <w:szCs w:val="16"/>
         </w:rPr>
@@ -1302,9 +1594,9 @@
         <w:tabs>
           <w:tab w:val="right" w:leader="none" w:pos="9360"/>
         </w:tabs>
-        <w:spacing w:line="276" w:lineRule="auto"/>
-        <w:rPr>
-          <w:rFonts w:ascii="JetBrains Mono" w:cs="JetBrains Mono" w:eastAsia="JetBrains Mono" w:hAnsi="JetBrains Mono"/>
+        <w:spacing w:after="0" w:before="0" w:line="312" w:lineRule="auto"/>
+        <w:rPr>
+          <w:rFonts w:ascii="Ubuntu Sans" w:cs="Ubuntu Sans" w:eastAsia="Ubuntu Sans" w:hAnsi="Ubuntu Sans"/>
           <w:b w:val="1"/>
           <w:sz w:val="20"/>
           <w:szCs w:val="20"/>
@@ -1312,7 +1604,7 @@
       </w:pPr>
       <w:r>
         <w:rPr>
-          <w:rFonts w:ascii="JetBrains Mono" w:cs="JetBrains Mono" w:eastAsia="JetBrains Mono" w:hAnsi="JetBrains Mono"/>
+          <w:rFonts w:ascii="Ubuntu Sans" w:cs="Ubuntu Sans" w:eastAsia="Ubuntu Sans" w:hAnsi="Ubuntu Sans"/>
           <w:b w:val="1"/>
           <w:sz w:val="20"/>
           <w:szCs w:val="20"/>
@@ -1326,16 +1618,16 @@
         <w:tabs>
           <w:tab w:val="right" w:leader="none" w:pos="9360"/>
         </w:tabs>
-        <w:spacing w:line="276" w:lineRule="auto"/>
-        <w:rPr>
-          <w:rFonts w:ascii="JetBrains Mono" w:cs="JetBrains Mono" w:eastAsia="JetBrains Mono" w:hAnsi="JetBrains Mono"/>
-          <w:sz w:val="16"/>
-          <w:szCs w:val="16"/>
-        </w:rPr>
-      </w:pPr>
-      <w:r>
-        <w:rPr>
-          <w:rFonts w:ascii="JetBrains Mono" w:cs="JetBrains Mono" w:eastAsia="JetBrains Mono" w:hAnsi="JetBrains Mono"/>
+        <w:spacing w:after="0" w:before="0" w:line="312" w:lineRule="auto"/>
+        <w:rPr>
+          <w:rFonts w:ascii="Ubuntu Sans" w:cs="Ubuntu Sans" w:eastAsia="Ubuntu Sans" w:hAnsi="Ubuntu Sans"/>
+          <w:sz w:val="16"/>
+          <w:szCs w:val="16"/>
+        </w:rPr>
+      </w:pPr>
+      <w:r>
+        <w:rPr>
+          <w:rFonts w:ascii="Ubuntu Sans" w:cs="Ubuntu Sans" w:eastAsia="Ubuntu Sans" w:hAnsi="Ubuntu Sans"/>
           <w:sz w:val="16"/>
           <w:szCs w:val="16"/>
           <w:rtl w:val="0"/>
@@ -1348,16 +1640,17 @@
         <w:tabs>
           <w:tab w:val="right" w:leader="none" w:pos="9360"/>
         </w:tabs>
-        <w:spacing w:line="276" w:lineRule="auto"/>
-        <w:rPr>
-          <w:rFonts w:ascii="JetBrains Mono" w:cs="JetBrains Mono" w:eastAsia="JetBrains Mono" w:hAnsi="JetBrains Mono"/>
-          <w:sz w:val="16"/>
-          <w:szCs w:val="16"/>
-        </w:rPr>
-      </w:pPr>
-      <w:r>
-        <w:rPr>
-          <w:rFonts w:ascii="JetBrains Mono SemiBold" w:cs="JetBrains Mono SemiBold" w:eastAsia="JetBrains Mono SemiBold" w:hAnsi="JetBrains Mono SemiBold"/>
+        <w:spacing w:after="0" w:before="0" w:line="312" w:lineRule="auto"/>
+        <w:rPr>
+          <w:rFonts w:ascii="Ubuntu Sans" w:cs="Ubuntu Sans" w:eastAsia="Ubuntu Sans" w:hAnsi="Ubuntu Sans"/>
+          <w:sz w:val="16"/>
+          <w:szCs w:val="16"/>
+        </w:rPr>
+      </w:pPr>
+      <w:r>
+        <w:rPr>
+          <w:rFonts w:ascii="Ubuntu Sans" w:cs="Ubuntu Sans" w:eastAsia="Ubuntu Sans" w:hAnsi="Ubuntu Sans"/>
+          <w:b w:val="1"/>
           <w:sz w:val="16"/>
           <w:szCs w:val="16"/>
           <w:rtl w:val="0"/>
@@ -1366,7 +1659,7 @@
       </w:r>
       <w:r>
         <w:rPr>
-          <w:rFonts w:ascii="JetBrains Mono" w:cs="JetBrains Mono" w:eastAsia="JetBrains Mono" w:hAnsi="JetBrains Mono"/>
+          <w:rFonts w:ascii="Ubuntu Sans" w:cs="Ubuntu Sans" w:eastAsia="Ubuntu Sans" w:hAnsi="Ubuntu Sans"/>
           <w:sz w:val="16"/>
           <w:szCs w:val="16"/>
           <w:rtl w:val="0"/>
@@ -1395,17 +1688,17 @@
         <w:tabs>
           <w:tab w:val="right" w:leader="none" w:pos="9360"/>
         </w:tabs>
-        <w:spacing w:after="0" w:before="0" w:line="276" w:lineRule="auto"/>
+        <w:spacing w:after="0" w:before="0" w:line="312" w:lineRule="auto"/>
         <w:ind w:left="360" w:right="0" w:hanging="360"/>
         <w:rPr>
-          <w:rFonts w:ascii="JetBrains Mono" w:cs="JetBrains Mono" w:eastAsia="JetBrains Mono" w:hAnsi="JetBrains Mono"/>
-          <w:sz w:val="16"/>
-          <w:szCs w:val="16"/>
-        </w:rPr>
-      </w:pPr>
-      <w:r>
-        <w:rPr>
-          <w:rFonts w:ascii="JetBrains Mono" w:cs="JetBrains Mono" w:eastAsia="JetBrains Mono" w:hAnsi="JetBrains Mono"/>
+          <w:rFonts w:ascii="Ubuntu Sans" w:cs="Ubuntu Sans" w:eastAsia="Ubuntu Sans" w:hAnsi="Ubuntu Sans"/>
+          <w:sz w:val="16"/>
+          <w:szCs w:val="16"/>
+        </w:rPr>
+      </w:pPr>
+      <w:r>
+        <w:rPr>
+          <w:rFonts w:ascii="Ubuntu Sans" w:cs="Ubuntu Sans" w:eastAsia="Ubuntu Sans" w:hAnsi="Ubuntu Sans"/>
           <w:sz w:val="16"/>
           <w:szCs w:val="16"/>
           <w:rtl w:val="0"/>
@@ -1414,7 +1707,7 @@
       </w:r>
       <w:r>
         <w:rPr>
-          <w:rFonts w:ascii="JetBrains Mono" w:cs="JetBrains Mono" w:eastAsia="JetBrains Mono" w:hAnsi="JetBrains Mono"/>
+          <w:rFonts w:ascii="Ubuntu Sans" w:cs="Ubuntu Sans" w:eastAsia="Ubuntu Sans" w:hAnsi="Ubuntu Sans"/>
           <w:i w:val="0"/>
           <w:smallCaps w:val="0"/>
           <w:strike w:val="0"/>
@@ -1429,7 +1722,7 @@
       </w:r>
       <w:r>
         <w:rPr>
-          <w:rFonts w:ascii="JetBrains Mono" w:cs="JetBrains Mono" w:eastAsia="JetBrains Mono" w:hAnsi="JetBrains Mono"/>
+          <w:rFonts w:ascii="Ubuntu Sans" w:cs="Ubuntu Sans" w:eastAsia="Ubuntu Sans" w:hAnsi="Ubuntu Sans"/>
           <w:sz w:val="16"/>
           <w:szCs w:val="16"/>
           <w:rtl w:val="0"/>
@@ -1442,9 +1735,9 @@
         <w:tabs>
           <w:tab w:val="right" w:leader="none" w:pos="9360"/>
         </w:tabs>
-        <w:spacing w:line="276" w:lineRule="auto"/>
-        <w:rPr>
-          <w:rFonts w:ascii="JetBrains Mono" w:cs="JetBrains Mono" w:eastAsia="JetBrains Mono" w:hAnsi="JetBrains Mono"/>
+        <w:spacing w:after="0" w:before="0" w:line="312" w:lineRule="auto"/>
+        <w:rPr>
+          <w:rFonts w:ascii="Ubuntu Sans" w:cs="Ubuntu Sans" w:eastAsia="Ubuntu Sans" w:hAnsi="Ubuntu Sans"/>
           <w:sz w:val="16"/>
           <w:szCs w:val="16"/>
           <w:u w:val="single"/>
@@ -1466,9 +1759,9 @@
         <w:tabs>
           <w:tab w:val="right" w:leader="none" w:pos="9360"/>
         </w:tabs>
-        <w:spacing w:line="276" w:lineRule="auto"/>
-        <w:rPr>
-          <w:rFonts w:ascii="JetBrains Mono" w:cs="JetBrains Mono" w:eastAsia="JetBrains Mono" w:hAnsi="JetBrains Mono"/>
+        <w:spacing w:after="0" w:before="0" w:line="312" w:lineRule="auto"/>
+        <w:rPr>
+          <w:rFonts w:ascii="Ubuntu Sans" w:cs="Ubuntu Sans" w:eastAsia="Ubuntu Sans" w:hAnsi="Ubuntu Sans"/>
           <w:b w:val="1"/>
           <w:sz w:val="20"/>
           <w:szCs w:val="20"/>
@@ -1476,7 +1769,7 @@
       </w:pPr>
       <w:r>
         <w:rPr>
-          <w:rFonts w:ascii="JetBrains Mono" w:cs="JetBrains Mono" w:eastAsia="JetBrains Mono" w:hAnsi="JetBrains Mono"/>
+          <w:rFonts w:ascii="Ubuntu Sans" w:cs="Ubuntu Sans" w:eastAsia="Ubuntu Sans" w:hAnsi="Ubuntu Sans"/>
           <w:b w:val="1"/>
           <w:sz w:val="20"/>
           <w:szCs w:val="20"/>
@@ -1490,16 +1783,16 @@
         <w:tabs>
           <w:tab w:val="right" w:leader="none" w:pos="9360"/>
         </w:tabs>
-        <w:spacing w:line="276" w:lineRule="auto"/>
-        <w:rPr>
-          <w:rFonts w:ascii="JetBrains Mono" w:cs="JetBrains Mono" w:eastAsia="JetBrains Mono" w:hAnsi="JetBrains Mono"/>
-          <w:sz w:val="16"/>
-          <w:szCs w:val="16"/>
-        </w:rPr>
-      </w:pPr>
-      <w:r>
-        <w:rPr>
-          <w:rFonts w:ascii="JetBrains Mono" w:cs="JetBrains Mono" w:eastAsia="JetBrains Mono" w:hAnsi="JetBrains Mono"/>
+        <w:spacing w:after="0" w:before="0" w:line="312" w:lineRule="auto"/>
+        <w:rPr>
+          <w:rFonts w:ascii="Ubuntu Sans" w:cs="Ubuntu Sans" w:eastAsia="Ubuntu Sans" w:hAnsi="Ubuntu Sans"/>
+          <w:sz w:val="16"/>
+          <w:szCs w:val="16"/>
+        </w:rPr>
+      </w:pPr>
+      <w:r>
+        <w:rPr>
+          <w:rFonts w:ascii="Ubuntu Sans" w:cs="Ubuntu Sans" w:eastAsia="Ubuntu Sans" w:hAnsi="Ubuntu Sans"/>
           <w:sz w:val="16"/>
           <w:szCs w:val="16"/>
           <w:rtl w:val="0"/>
@@ -1511,12 +1804,12 @@
       <w:pPr>
         <w:numPr>
           <w:ilvl w:val="0"/>
-          <w:numId w:val="5"/>
+          <w:numId w:val="4"/>
         </w:numPr>
         <w:tabs>
           <w:tab w:val="left" w:leader="none" w:pos="720"/>
         </w:tabs>
-        <w:spacing w:line="276" w:lineRule="auto"/>
+        <w:spacing w:after="0" w:before="0" w:line="312" w:lineRule="auto"/>
         <w:ind w:left="360" w:hanging="360"/>
         <w:rPr>
           <w:sz w:val="16"/>
@@ -1525,7 +1818,7 @@
       </w:pPr>
       <w:r>
         <w:rPr>
-          <w:rFonts w:ascii="JetBrains Mono" w:cs="JetBrains Mono" w:eastAsia="JetBrains Mono" w:hAnsi="JetBrains Mono"/>
+          <w:rFonts w:ascii="Ubuntu Sans" w:cs="Ubuntu Sans" w:eastAsia="Ubuntu Sans" w:hAnsi="Ubuntu Sans"/>
           <w:b w:val="1"/>
           <w:sz w:val="16"/>
           <w:szCs w:val="16"/>
@@ -1535,7 +1828,7 @@
       </w:r>
       <w:r>
         <w:rPr>
-          <w:rFonts w:ascii="JetBrains Mono" w:cs="JetBrains Mono" w:eastAsia="JetBrains Mono" w:hAnsi="JetBrains Mono"/>
+          <w:rFonts w:ascii="Ubuntu Sans" w:cs="Ubuntu Sans" w:eastAsia="Ubuntu Sans" w:hAnsi="Ubuntu Sans"/>
           <w:sz w:val="16"/>
           <w:szCs w:val="16"/>
           <w:rtl w:val="0"/>
@@ -1547,12 +1840,12 @@
       <w:pPr>
         <w:numPr>
           <w:ilvl w:val="0"/>
-          <w:numId w:val="5"/>
+          <w:numId w:val="4"/>
         </w:numPr>
         <w:tabs>
           <w:tab w:val="left" w:leader="none" w:pos="720"/>
         </w:tabs>
-        <w:spacing w:line="276" w:lineRule="auto"/>
+        <w:spacing w:after="0" w:before="0" w:line="312" w:lineRule="auto"/>
         <w:ind w:left="360" w:hanging="360"/>
         <w:rPr>
           <w:sz w:val="16"/>
@@ -1561,7 +1854,7 @@
       </w:pPr>
       <w:r>
         <w:rPr>
-          <w:rFonts w:ascii="JetBrains Mono" w:cs="JetBrains Mono" w:eastAsia="JetBrains Mono" w:hAnsi="JetBrains Mono"/>
+          <w:rFonts w:ascii="Ubuntu Sans" w:cs="Ubuntu Sans" w:eastAsia="Ubuntu Sans" w:hAnsi="Ubuntu Sans"/>
           <w:b w:val="1"/>
           <w:sz w:val="16"/>
           <w:szCs w:val="16"/>
@@ -1571,7 +1864,7 @@
       </w:r>
       <w:r>
         <w:rPr>
-          <w:rFonts w:ascii="JetBrains Mono" w:cs="JetBrains Mono" w:eastAsia="JetBrains Mono" w:hAnsi="JetBrains Mono"/>
+          <w:rFonts w:ascii="Ubuntu Sans" w:cs="Ubuntu Sans" w:eastAsia="Ubuntu Sans" w:hAnsi="Ubuntu Sans"/>
           <w:sz w:val="16"/>
           <w:szCs w:val="16"/>
           <w:rtl w:val="0"/>
@@ -1580,7 +1873,7 @@
       </w:r>
     </w:p>
     <w:sectPr>
-      <w:headerReference r:id="rId12" w:type="default"/>
+      <w:headerReference r:id="rId14" w:type="default"/>
       <w:pgSz w:h="15840" w:w="12240" w:orient="portrait"/>
       <w:pgMar w:bottom="1440" w:top="1440" w:left="1440" w:right="1440" w:header="0" w:footer="0"/>
       <w:pgNumType w:start="1"/>
@@ -1979,134 +2272,6 @@
       <w:lvlText w:val="●"/>
       <w:lvlJc w:val="left"/>
       <w:pPr>
-        <w:ind w:left="720" w:hanging="360"/>
-      </w:pPr>
-      <w:rPr>
-        <w:rFonts w:ascii="Noto Sans Symbols" w:cs="Noto Sans Symbols" w:eastAsia="Noto Sans Symbols" w:hAnsi="Noto Sans Symbols"/>
-        <w:sz w:val="20"/>
-        <w:szCs w:val="20"/>
-      </w:rPr>
-    </w:lvl>
-    <w:lvl w:ilvl="1">
-      <w:start w:val="1"/>
-      <w:numFmt w:val="bullet"/>
-      <w:lvlText w:val="o"/>
-      <w:lvlJc w:val="left"/>
-      <w:pPr>
-        <w:ind w:left="1440" w:hanging="360"/>
-      </w:pPr>
-      <w:rPr>
-        <w:rFonts w:ascii="Courier New" w:cs="Courier New" w:eastAsia="Courier New" w:hAnsi="Courier New"/>
-        <w:sz w:val="20"/>
-        <w:szCs w:val="20"/>
-      </w:rPr>
-    </w:lvl>
-    <w:lvl w:ilvl="2">
-      <w:start w:val="1"/>
-      <w:numFmt w:val="bullet"/>
-      <w:lvlText w:val="▪"/>
-      <w:lvlJc w:val="left"/>
-      <w:pPr>
-        <w:ind w:left="2160" w:hanging="360"/>
-      </w:pPr>
-      <w:rPr>
-        <w:rFonts w:ascii="Noto Sans Symbols" w:cs="Noto Sans Symbols" w:eastAsia="Noto Sans Symbols" w:hAnsi="Noto Sans Symbols"/>
-        <w:sz w:val="20"/>
-        <w:szCs w:val="20"/>
-      </w:rPr>
-    </w:lvl>
-    <w:lvl w:ilvl="3">
-      <w:start w:val="1"/>
-      <w:numFmt w:val="bullet"/>
-      <w:lvlText w:val="▪"/>
-      <w:lvlJc w:val="left"/>
-      <w:pPr>
-        <w:ind w:left="2880" w:hanging="360"/>
-      </w:pPr>
-      <w:rPr>
-        <w:rFonts w:ascii="Noto Sans Symbols" w:cs="Noto Sans Symbols" w:eastAsia="Noto Sans Symbols" w:hAnsi="Noto Sans Symbols"/>
-        <w:sz w:val="20"/>
-        <w:szCs w:val="20"/>
-      </w:rPr>
-    </w:lvl>
-    <w:lvl w:ilvl="4">
-      <w:start w:val="1"/>
-      <w:numFmt w:val="bullet"/>
-      <w:lvlText w:val="▪"/>
-      <w:lvlJc w:val="left"/>
-      <w:pPr>
-        <w:ind w:left="3600" w:hanging="360"/>
-      </w:pPr>
-      <w:rPr>
-        <w:rFonts w:ascii="Noto Sans Symbols" w:cs="Noto Sans Symbols" w:eastAsia="Noto Sans Symbols" w:hAnsi="Noto Sans Symbols"/>
-        <w:sz w:val="20"/>
-        <w:szCs w:val="20"/>
-      </w:rPr>
-    </w:lvl>
-    <w:lvl w:ilvl="5">
-      <w:start w:val="1"/>
-      <w:numFmt w:val="bullet"/>
-      <w:lvlText w:val="▪"/>
-      <w:lvlJc w:val="left"/>
-      <w:pPr>
-        <w:ind w:left="4320" w:hanging="360"/>
-      </w:pPr>
-      <w:rPr>
-        <w:rFonts w:ascii="Noto Sans Symbols" w:cs="Noto Sans Symbols" w:eastAsia="Noto Sans Symbols" w:hAnsi="Noto Sans Symbols"/>
-        <w:sz w:val="20"/>
-        <w:szCs w:val="20"/>
-      </w:rPr>
-    </w:lvl>
-    <w:lvl w:ilvl="6">
-      <w:start w:val="1"/>
-      <w:numFmt w:val="bullet"/>
-      <w:lvlText w:val="▪"/>
-      <w:lvlJc w:val="left"/>
-      <w:pPr>
-        <w:ind w:left="5040" w:hanging="360"/>
-      </w:pPr>
-      <w:rPr>
-        <w:rFonts w:ascii="Noto Sans Symbols" w:cs="Noto Sans Symbols" w:eastAsia="Noto Sans Symbols" w:hAnsi="Noto Sans Symbols"/>
-        <w:sz w:val="20"/>
-        <w:szCs w:val="20"/>
-      </w:rPr>
-    </w:lvl>
-    <w:lvl w:ilvl="7">
-      <w:start w:val="1"/>
-      <w:numFmt w:val="bullet"/>
-      <w:lvlText w:val="▪"/>
-      <w:lvlJc w:val="left"/>
-      <w:pPr>
-        <w:ind w:left="5760" w:hanging="360"/>
-      </w:pPr>
-      <w:rPr>
-        <w:rFonts w:ascii="Noto Sans Symbols" w:cs="Noto Sans Symbols" w:eastAsia="Noto Sans Symbols" w:hAnsi="Noto Sans Symbols"/>
-        <w:sz w:val="20"/>
-        <w:szCs w:val="20"/>
-      </w:rPr>
-    </w:lvl>
-    <w:lvl w:ilvl="8">
-      <w:start w:val="1"/>
-      <w:numFmt w:val="bullet"/>
-      <w:lvlText w:val="▪"/>
-      <w:lvlJc w:val="left"/>
-      <w:pPr>
-        <w:ind w:left="6480" w:hanging="360"/>
-      </w:pPr>
-      <w:rPr>
-        <w:rFonts w:ascii="Noto Sans Symbols" w:cs="Noto Sans Symbols" w:eastAsia="Noto Sans Symbols" w:hAnsi="Noto Sans Symbols"/>
-        <w:sz w:val="20"/>
-        <w:szCs w:val="20"/>
-      </w:rPr>
-    </w:lvl>
-  </w:abstractNum>
-  <w:abstractNum w:abstractNumId="5">
-    <w:lvl w:ilvl="0">
-      <w:start w:val="1"/>
-      <w:numFmt w:val="bullet"/>
-      <w:lvlText w:val="●"/>
-      <w:lvlJc w:val="left"/>
-      <w:pPr>
         <w:ind w:left="360" w:hanging="360"/>
       </w:pPr>
       <w:rPr>
@@ -2205,9 +2370,6 @@
   </w:num>
   <w:num w:numId="4">
     <w:abstractNumId w:val="4"/>
-  </w:num>
-  <w:num w:numId="5">
-    <w:abstractNumId w:val="5"/>
   </w:num>
 </w:numbering>
 </file>

</xml_diff>

<commit_message>
📝 Fix: add missing Kafka and Redis skills
</commit_message>
<xml_diff>
--- a/files/templates/Currículo.docx
+++ b/files/templates/Currículo.docx
@@ -616,6 +616,44 @@
           <w:rtl w:val="0"/>
         </w:rPr>
         <w:t xml:space="preserve">JUnit</w:t>
+      </w:r>
+      <w:r>
+        <w:rPr>
+          <w:rFonts w:ascii="Ubuntu Sans" w:cs="Ubuntu Sans" w:eastAsia="Ubuntu Sans" w:hAnsi="Ubuntu Sans"/>
+          <w:sz w:val="16"/>
+          <w:szCs w:val="16"/>
+          <w:rtl w:val="0"/>
+        </w:rPr>
+        <w:t xml:space="preserve">, </w:t>
+      </w:r>
+      <w:r>
+        <w:rPr>
+          <w:rFonts w:ascii="Ubuntu Sans" w:cs="Ubuntu Sans" w:eastAsia="Ubuntu Sans" w:hAnsi="Ubuntu Sans"/>
+          <w:b w:val="1"/>
+          <w:sz w:val="16"/>
+          <w:szCs w:val="16"/>
+          <w:rtl w:val="0"/>
+        </w:rPr>
+        <w:t xml:space="preserve">Apache Kafka</w:t>
+      </w:r>
+      <w:r>
+        <w:rPr>
+          <w:rFonts w:ascii="Ubuntu Sans" w:cs="Ubuntu Sans" w:eastAsia="Ubuntu Sans" w:hAnsi="Ubuntu Sans"/>
+          <w:sz w:val="16"/>
+          <w:szCs w:val="16"/>
+          <w:rtl w:val="0"/>
+        </w:rPr>
+        <w:t xml:space="preserve">, </w:t>
+      </w:r>
+      <w:r>
+        <w:rPr>
+          <w:rFonts w:ascii="Ubuntu Sans" w:cs="Ubuntu Sans" w:eastAsia="Ubuntu Sans" w:hAnsi="Ubuntu Sans"/>
+          <w:b w:val="1"/>
+          <w:sz w:val="16"/>
+          <w:szCs w:val="16"/>
+          <w:rtl w:val="0"/>
+        </w:rPr>
+        <w:t xml:space="preserve">Redis</w:t>
       </w:r>
       <w:r>
         <w:rPr>

</xml_diff>